<commit_message>
merubah 5 jadi 2
</commit_message>
<xml_diff>
--- a/ULANGAN BEKERJA DENGAN GITHUB.docx
+++ b/ULANGAN BEKERJA DENGAN GITHUB.docx
@@ -302,6 +302,7 @@
           <w:szCs w:val="24"/>
         </w:rPr>
       </w:pPr>
+      <w:proofErr w:type="spellStart"/>
       <w:r>
         <w:rPr>
           <w:rFonts w:ascii="Times New Roman" w:hAnsi="Times New Roman" w:cs="Times New Roman"/>
@@ -312,6 +313,7 @@
         </w:rPr>
         <w:t>Nama</w:t>
       </w:r>
+      <w:proofErr w:type="spellEnd"/>
       <w:r>
         <w:rPr>
           <w:rFonts w:ascii="Times New Roman" w:hAnsi="Times New Roman" w:cs="Times New Roman"/>
@@ -448,8 +450,9 @@
           <w:sz w:val="26"/>
           <w:szCs w:val="24"/>
         </w:rPr>
-        <w:t>Program Keahlian</w:t>
-      </w:r>
+        <w:t xml:space="preserve">Program </w:t>
+      </w:r>
+      <w:proofErr w:type="spellStart"/>
       <w:r>
         <w:rPr>
           <w:rFonts w:ascii="Times New Roman" w:hAnsi="Times New Roman" w:cs="Times New Roman"/>
@@ -458,6 +461,17 @@
           <w:sz w:val="26"/>
           <w:szCs w:val="24"/>
         </w:rPr>
+        <w:t>Keahlian</w:t>
+      </w:r>
+      <w:proofErr w:type="spellEnd"/>
+      <w:r>
+        <w:rPr>
+          <w:rFonts w:ascii="Times New Roman" w:hAnsi="Times New Roman" w:cs="Times New Roman"/>
+          <w:b/>
+          <w:bCs/>
+          <w:sz w:val="26"/>
+          <w:szCs w:val="24"/>
+        </w:rPr>
         <w:tab/>
       </w:r>
       <w:r>
@@ -469,8 +483,86 @@
           <w:szCs w:val="24"/>
         </w:rPr>
         <w:tab/>
-        <w:t>: Teknik Komputer dan Informatika</w:t>
-      </w:r>
+        <w:t xml:space="preserve">: </w:t>
+      </w:r>
+      <w:proofErr w:type="spellStart"/>
+      <w:r>
+        <w:rPr>
+          <w:rFonts w:ascii="Times New Roman" w:hAnsi="Times New Roman" w:cs="Times New Roman"/>
+          <w:b/>
+          <w:bCs/>
+          <w:sz w:val="26"/>
+          <w:szCs w:val="24"/>
+        </w:rPr>
+        <w:t>Teknik</w:t>
+      </w:r>
+      <w:proofErr w:type="spellEnd"/>
+      <w:r>
+        <w:rPr>
+          <w:rFonts w:ascii="Times New Roman" w:hAnsi="Times New Roman" w:cs="Times New Roman"/>
+          <w:b/>
+          <w:bCs/>
+          <w:sz w:val="26"/>
+          <w:szCs w:val="24"/>
+        </w:rPr>
+        <w:t xml:space="preserve"> </w:t>
+      </w:r>
+      <w:proofErr w:type="spellStart"/>
+      <w:r>
+        <w:rPr>
+          <w:rFonts w:ascii="Times New Roman" w:hAnsi="Times New Roman" w:cs="Times New Roman"/>
+          <w:b/>
+          <w:bCs/>
+          <w:sz w:val="26"/>
+          <w:szCs w:val="24"/>
+        </w:rPr>
+        <w:t>Komputer</w:t>
+      </w:r>
+      <w:proofErr w:type="spellEnd"/>
+      <w:r>
+        <w:rPr>
+          <w:rFonts w:ascii="Times New Roman" w:hAnsi="Times New Roman" w:cs="Times New Roman"/>
+          <w:b/>
+          <w:bCs/>
+          <w:sz w:val="26"/>
+          <w:szCs w:val="24"/>
+        </w:rPr>
+        <w:t xml:space="preserve"> </w:t>
+      </w:r>
+      <w:proofErr w:type="spellStart"/>
+      <w:r>
+        <w:rPr>
+          <w:rFonts w:ascii="Times New Roman" w:hAnsi="Times New Roman" w:cs="Times New Roman"/>
+          <w:b/>
+          <w:bCs/>
+          <w:sz w:val="26"/>
+          <w:szCs w:val="24"/>
+        </w:rPr>
+        <w:t>dan</w:t>
+      </w:r>
+      <w:proofErr w:type="spellEnd"/>
+      <w:r>
+        <w:rPr>
+          <w:rFonts w:ascii="Times New Roman" w:hAnsi="Times New Roman" w:cs="Times New Roman"/>
+          <w:b/>
+          <w:bCs/>
+          <w:sz w:val="26"/>
+          <w:szCs w:val="24"/>
+        </w:rPr>
+        <w:t xml:space="preserve"> </w:t>
+      </w:r>
+      <w:proofErr w:type="spellStart"/>
+      <w:r>
+        <w:rPr>
+          <w:rFonts w:ascii="Times New Roman" w:hAnsi="Times New Roman" w:cs="Times New Roman"/>
+          <w:b/>
+          <w:bCs/>
+          <w:sz w:val="26"/>
+          <w:szCs w:val="24"/>
+        </w:rPr>
+        <w:t>Informatika</w:t>
+      </w:r>
+      <w:proofErr w:type="spellEnd"/>
     </w:p>
     <w:p>
       <w:pPr>
@@ -484,6 +576,7 @@
           <w:szCs w:val="24"/>
         </w:rPr>
       </w:pPr>
+      <w:proofErr w:type="spellStart"/>
       <w:r>
         <w:rPr>
           <w:rFonts w:ascii="Times New Roman" w:hAnsi="Times New Roman" w:cs="Times New Roman"/>
@@ -492,8 +585,9 @@
           <w:sz w:val="26"/>
           <w:szCs w:val="24"/>
         </w:rPr>
-        <w:t>Kompetensi Keahlian</w:t>
-      </w:r>
+        <w:t>Kompetensi</w:t>
+      </w:r>
+      <w:proofErr w:type="spellEnd"/>
       <w:r>
         <w:rPr>
           <w:rFonts w:ascii="Times New Roman" w:hAnsi="Times New Roman" w:cs="Times New Roman"/>
@@ -502,9 +596,87 @@
           <w:sz w:val="26"/>
           <w:szCs w:val="24"/>
         </w:rPr>
+        <w:t xml:space="preserve"> </w:t>
+      </w:r>
+      <w:proofErr w:type="spellStart"/>
+      <w:r>
+        <w:rPr>
+          <w:rFonts w:ascii="Times New Roman" w:hAnsi="Times New Roman" w:cs="Times New Roman"/>
+          <w:b/>
+          <w:bCs/>
+          <w:sz w:val="26"/>
+          <w:szCs w:val="24"/>
+        </w:rPr>
+        <w:t>Keahlian</w:t>
+      </w:r>
+      <w:proofErr w:type="spellEnd"/>
+      <w:r>
+        <w:rPr>
+          <w:rFonts w:ascii="Times New Roman" w:hAnsi="Times New Roman" w:cs="Times New Roman"/>
+          <w:b/>
+          <w:bCs/>
+          <w:sz w:val="26"/>
+          <w:szCs w:val="24"/>
+        </w:rPr>
         <w:tab/>
-        <w:t>: Rekayasa Perangkat Lunak</w:t>
-      </w:r>
+        <w:t xml:space="preserve">: </w:t>
+      </w:r>
+      <w:proofErr w:type="spellStart"/>
+      <w:r>
+        <w:rPr>
+          <w:rFonts w:ascii="Times New Roman" w:hAnsi="Times New Roman" w:cs="Times New Roman"/>
+          <w:b/>
+          <w:bCs/>
+          <w:sz w:val="26"/>
+          <w:szCs w:val="24"/>
+        </w:rPr>
+        <w:t>Rekayasa</w:t>
+      </w:r>
+      <w:proofErr w:type="spellEnd"/>
+      <w:r>
+        <w:rPr>
+          <w:rFonts w:ascii="Times New Roman" w:hAnsi="Times New Roman" w:cs="Times New Roman"/>
+          <w:b/>
+          <w:bCs/>
+          <w:sz w:val="26"/>
+          <w:szCs w:val="24"/>
+        </w:rPr>
+        <w:t xml:space="preserve"> </w:t>
+      </w:r>
+      <w:proofErr w:type="spellStart"/>
+      <w:r>
+        <w:rPr>
+          <w:rFonts w:ascii="Times New Roman" w:hAnsi="Times New Roman" w:cs="Times New Roman"/>
+          <w:b/>
+          <w:bCs/>
+          <w:sz w:val="26"/>
+          <w:szCs w:val="24"/>
+        </w:rPr>
+        <w:t>Perangkat</w:t>
+      </w:r>
+      <w:proofErr w:type="spellEnd"/>
+      <w:r>
+        <w:rPr>
+          <w:rFonts w:ascii="Times New Roman" w:hAnsi="Times New Roman" w:cs="Times New Roman"/>
+          <w:b/>
+          <w:bCs/>
+          <w:sz w:val="26"/>
+          <w:szCs w:val="24"/>
+        </w:rPr>
+        <w:t xml:space="preserve"> </w:t>
+      </w:r>
+      <w:proofErr w:type="spellStart"/>
+      <w:r>
+        <w:rPr>
+          <w:rFonts w:ascii="Times New Roman" w:hAnsi="Times New Roman" w:cs="Times New Roman"/>
+          <w:b/>
+          <w:bCs/>
+          <w:sz w:val="26"/>
+          <w:szCs w:val="24"/>
+        </w:rPr>
+        <w:t>Lunak</w:t>
+      </w:r>
+      <w:proofErr w:type="spellEnd"/>
     </w:p>
     <w:p>
       <w:pPr>
@@ -775,13 +947,59 @@
           <w:szCs w:val="24"/>
         </w:rPr>
       </w:pPr>
-      <w:r>
-        <w:rPr>
-          <w:rFonts w:ascii="Times New Roman" w:hAnsi="Times New Roman" w:cs="Times New Roman"/>
-          <w:sz w:val="24"/>
-          <w:szCs w:val="24"/>
-        </w:rPr>
-        <w:t>Menampilkan versi git di terminal</w:t>
+      <w:proofErr w:type="spellStart"/>
+      <w:r>
+        <w:rPr>
+          <w:rFonts w:ascii="Times New Roman" w:hAnsi="Times New Roman" w:cs="Times New Roman"/>
+          <w:sz w:val="24"/>
+          <w:szCs w:val="24"/>
+        </w:rPr>
+        <w:t>Menampilkan</w:t>
+      </w:r>
+      <w:proofErr w:type="spellEnd"/>
+      <w:r>
+        <w:rPr>
+          <w:rFonts w:ascii="Times New Roman" w:hAnsi="Times New Roman" w:cs="Times New Roman"/>
+          <w:sz w:val="24"/>
+          <w:szCs w:val="24"/>
+        </w:rPr>
+        <w:t xml:space="preserve"> </w:t>
+      </w:r>
+      <w:proofErr w:type="spellStart"/>
+      <w:r>
+        <w:rPr>
+          <w:rFonts w:ascii="Times New Roman" w:hAnsi="Times New Roman" w:cs="Times New Roman"/>
+          <w:sz w:val="24"/>
+          <w:szCs w:val="24"/>
+        </w:rPr>
+        <w:t>versi</w:t>
+      </w:r>
+      <w:proofErr w:type="spellEnd"/>
+      <w:r>
+        <w:rPr>
+          <w:rFonts w:ascii="Times New Roman" w:hAnsi="Times New Roman" w:cs="Times New Roman"/>
+          <w:sz w:val="24"/>
+          <w:szCs w:val="24"/>
+        </w:rPr>
+        <w:t xml:space="preserve"> </w:t>
+      </w:r>
+      <w:proofErr w:type="spellStart"/>
+      <w:r>
+        <w:rPr>
+          <w:rFonts w:ascii="Times New Roman" w:hAnsi="Times New Roman" w:cs="Times New Roman"/>
+          <w:sz w:val="24"/>
+          <w:szCs w:val="24"/>
+        </w:rPr>
+        <w:t>git</w:t>
+      </w:r>
+      <w:proofErr w:type="spellEnd"/>
+      <w:r>
+        <w:rPr>
+          <w:rFonts w:ascii="Times New Roman" w:hAnsi="Times New Roman" w:cs="Times New Roman"/>
+          <w:sz w:val="24"/>
+          <w:szCs w:val="24"/>
+        </w:rPr>
+        <w:t xml:space="preserve"> di terminal</w:t>
       </w:r>
     </w:p>
     <w:p>
@@ -845,13 +1063,41 @@
           <w:szCs w:val="24"/>
         </w:rPr>
       </w:pPr>
-      <w:r>
-        <w:rPr>
-          <w:rFonts w:ascii="Times New Roman" w:hAnsi="Times New Roman" w:cs="Times New Roman"/>
-          <w:sz w:val="24"/>
-          <w:szCs w:val="24"/>
-        </w:rPr>
-        <w:t>Menampilkan configurasi global di terminal</w:t>
+      <w:proofErr w:type="spellStart"/>
+      <w:r>
+        <w:rPr>
+          <w:rFonts w:ascii="Times New Roman" w:hAnsi="Times New Roman" w:cs="Times New Roman"/>
+          <w:sz w:val="24"/>
+          <w:szCs w:val="24"/>
+        </w:rPr>
+        <w:t>Menampilkan</w:t>
+      </w:r>
+      <w:proofErr w:type="spellEnd"/>
+      <w:r>
+        <w:rPr>
+          <w:rFonts w:ascii="Times New Roman" w:hAnsi="Times New Roman" w:cs="Times New Roman"/>
+          <w:sz w:val="24"/>
+          <w:szCs w:val="24"/>
+        </w:rPr>
+        <w:t xml:space="preserve"> </w:t>
+      </w:r>
+      <w:proofErr w:type="spellStart"/>
+      <w:r>
+        <w:rPr>
+          <w:rFonts w:ascii="Times New Roman" w:hAnsi="Times New Roman" w:cs="Times New Roman"/>
+          <w:sz w:val="24"/>
+          <w:szCs w:val="24"/>
+        </w:rPr>
+        <w:t>configurasi</w:t>
+      </w:r>
+      <w:proofErr w:type="spellEnd"/>
+      <w:r>
+        <w:rPr>
+          <w:rFonts w:ascii="Times New Roman" w:hAnsi="Times New Roman" w:cs="Times New Roman"/>
+          <w:sz w:val="24"/>
+          <w:szCs w:val="24"/>
+        </w:rPr>
+        <w:t xml:space="preserve"> global di terminal</w:t>
       </w:r>
     </w:p>
     <w:p>
@@ -997,14 +1243,25 @@
           <w:szCs w:val="24"/>
         </w:rPr>
       </w:pPr>
-      <w:r>
-        <w:rPr>
-          <w:rFonts w:ascii="Times New Roman" w:hAnsi="Times New Roman" w:cs="Times New Roman"/>
-          <w:b/>
-          <w:sz w:val="24"/>
-          <w:szCs w:val="24"/>
-        </w:rPr>
-        <w:t>Dengan Power S</w:t>
+      <w:proofErr w:type="spellStart"/>
+      <w:r>
+        <w:rPr>
+          <w:rFonts w:ascii="Times New Roman" w:hAnsi="Times New Roman" w:cs="Times New Roman"/>
+          <w:b/>
+          <w:sz w:val="24"/>
+          <w:szCs w:val="24"/>
+        </w:rPr>
+        <w:t>Dengan</w:t>
+      </w:r>
+      <w:proofErr w:type="spellEnd"/>
+      <w:r>
+        <w:rPr>
+          <w:rFonts w:ascii="Times New Roman" w:hAnsi="Times New Roman" w:cs="Times New Roman"/>
+          <w:b/>
+          <w:sz w:val="24"/>
+          <w:szCs w:val="24"/>
+        </w:rPr>
+        <w:t xml:space="preserve"> Power S</w:t>
       </w:r>
       <w:r>
         <w:rPr>
@@ -1055,13 +1312,23 @@
           <w:szCs w:val="24"/>
         </w:rPr>
       </w:pPr>
-      <w:r>
-        <w:rPr>
-          <w:rFonts w:ascii="Times New Roman" w:hAnsi="Times New Roman" w:cs="Times New Roman"/>
-          <w:sz w:val="24"/>
-          <w:szCs w:val="24"/>
-        </w:rPr>
-        <w:t xml:space="preserve">Membuat folder </w:t>
+      <w:proofErr w:type="spellStart"/>
+      <w:r>
+        <w:rPr>
+          <w:rFonts w:ascii="Times New Roman" w:hAnsi="Times New Roman" w:cs="Times New Roman"/>
+          <w:sz w:val="24"/>
+          <w:szCs w:val="24"/>
+        </w:rPr>
+        <w:t>Membuat</w:t>
+      </w:r>
+      <w:proofErr w:type="spellEnd"/>
+      <w:r>
+        <w:rPr>
+          <w:rFonts w:ascii="Times New Roman" w:hAnsi="Times New Roman" w:cs="Times New Roman"/>
+          <w:sz w:val="24"/>
+          <w:szCs w:val="24"/>
+        </w:rPr>
+        <w:t xml:space="preserve"> folder </w:t>
       </w:r>
       <w:r>
         <w:rPr>
@@ -1085,7 +1352,61 @@
           <w:sz w:val="24"/>
           <w:szCs w:val="24"/>
         </w:rPr>
-        <w:t xml:space="preserve"> dengan directory sebagai berikut:</w:t>
+        <w:t xml:space="preserve"> </w:t>
+      </w:r>
+      <w:proofErr w:type="spellStart"/>
+      <w:r>
+        <w:rPr>
+          <w:rFonts w:ascii="Times New Roman" w:hAnsi="Times New Roman" w:cs="Times New Roman"/>
+          <w:sz w:val="24"/>
+          <w:szCs w:val="24"/>
+        </w:rPr>
+        <w:t>dengan</w:t>
+      </w:r>
+      <w:proofErr w:type="spellEnd"/>
+      <w:r>
+        <w:rPr>
+          <w:rFonts w:ascii="Times New Roman" w:hAnsi="Times New Roman" w:cs="Times New Roman"/>
+          <w:sz w:val="24"/>
+          <w:szCs w:val="24"/>
+        </w:rPr>
+        <w:t xml:space="preserve"> directory </w:t>
+      </w:r>
+      <w:proofErr w:type="spellStart"/>
+      <w:r>
+        <w:rPr>
+          <w:rFonts w:ascii="Times New Roman" w:hAnsi="Times New Roman" w:cs="Times New Roman"/>
+          <w:sz w:val="24"/>
+          <w:szCs w:val="24"/>
+        </w:rPr>
+        <w:t>sebagai</w:t>
+      </w:r>
+      <w:proofErr w:type="spellEnd"/>
+      <w:r>
+        <w:rPr>
+          <w:rFonts w:ascii="Times New Roman" w:hAnsi="Times New Roman" w:cs="Times New Roman"/>
+          <w:sz w:val="24"/>
+          <w:szCs w:val="24"/>
+        </w:rPr>
+        <w:t xml:space="preserve"> </w:t>
+      </w:r>
+      <w:proofErr w:type="spellStart"/>
+      <w:r>
+        <w:rPr>
+          <w:rFonts w:ascii="Times New Roman" w:hAnsi="Times New Roman" w:cs="Times New Roman"/>
+          <w:sz w:val="24"/>
+          <w:szCs w:val="24"/>
+        </w:rPr>
+        <w:t>berikut</w:t>
+      </w:r>
+      <w:proofErr w:type="spellEnd"/>
+      <w:r>
+        <w:rPr>
+          <w:rFonts w:ascii="Times New Roman" w:hAnsi="Times New Roman" w:cs="Times New Roman"/>
+          <w:sz w:val="24"/>
+          <w:szCs w:val="24"/>
+        </w:rPr>
+        <w:t>:</w:t>
       </w:r>
     </w:p>
     <w:p>
@@ -1219,21 +1540,67 @@
           <w:szCs w:val="24"/>
         </w:rPr>
       </w:pPr>
-      <w:r>
-        <w:rPr>
-          <w:rFonts w:ascii="Times New Roman" w:hAnsi="Times New Roman" w:cs="Times New Roman"/>
-          <w:sz w:val="24"/>
-          <w:szCs w:val="24"/>
-        </w:rPr>
-        <w:t xml:space="preserve">Membuka </w:t>
-      </w:r>
-      <w:r>
-        <w:rPr>
-          <w:rFonts w:ascii="Times New Roman" w:hAnsi="Times New Roman" w:cs="Times New Roman"/>
-          <w:sz w:val="24"/>
-          <w:szCs w:val="24"/>
-        </w:rPr>
-        <w:t>folder ybs dengan terminal</w:t>
+      <w:proofErr w:type="spellStart"/>
+      <w:r>
+        <w:rPr>
+          <w:rFonts w:ascii="Times New Roman" w:hAnsi="Times New Roman" w:cs="Times New Roman"/>
+          <w:sz w:val="24"/>
+          <w:szCs w:val="24"/>
+        </w:rPr>
+        <w:t>Membuka</w:t>
+      </w:r>
+      <w:proofErr w:type="spellEnd"/>
+      <w:r>
+        <w:rPr>
+          <w:rFonts w:ascii="Times New Roman" w:hAnsi="Times New Roman" w:cs="Times New Roman"/>
+          <w:sz w:val="24"/>
+          <w:szCs w:val="24"/>
+        </w:rPr>
+        <w:t xml:space="preserve"> </w:t>
+      </w:r>
+      <w:r>
+        <w:rPr>
+          <w:rFonts w:ascii="Times New Roman" w:hAnsi="Times New Roman" w:cs="Times New Roman"/>
+          <w:sz w:val="24"/>
+          <w:szCs w:val="24"/>
+        </w:rPr>
+        <w:t xml:space="preserve">folder </w:t>
+      </w:r>
+      <w:proofErr w:type="spellStart"/>
+      <w:r>
+        <w:rPr>
+          <w:rFonts w:ascii="Times New Roman" w:hAnsi="Times New Roman" w:cs="Times New Roman"/>
+          <w:sz w:val="24"/>
+          <w:szCs w:val="24"/>
+        </w:rPr>
+        <w:t>ybs</w:t>
+      </w:r>
+      <w:proofErr w:type="spellEnd"/>
+      <w:r>
+        <w:rPr>
+          <w:rFonts w:ascii="Times New Roman" w:hAnsi="Times New Roman" w:cs="Times New Roman"/>
+          <w:sz w:val="24"/>
+          <w:szCs w:val="24"/>
+        </w:rPr>
+        <w:t xml:space="preserve"> </w:t>
+      </w:r>
+      <w:proofErr w:type="spellStart"/>
+      <w:r>
+        <w:rPr>
+          <w:rFonts w:ascii="Times New Roman" w:hAnsi="Times New Roman" w:cs="Times New Roman"/>
+          <w:sz w:val="24"/>
+          <w:szCs w:val="24"/>
+        </w:rPr>
+        <w:t>dengan</w:t>
+      </w:r>
+      <w:proofErr w:type="spellEnd"/>
+      <w:r>
+        <w:rPr>
+          <w:rFonts w:ascii="Times New Roman" w:hAnsi="Times New Roman" w:cs="Times New Roman"/>
+          <w:sz w:val="24"/>
+          <w:szCs w:val="24"/>
+        </w:rPr>
+        <w:t xml:space="preserve"> terminal</w:t>
       </w:r>
     </w:p>
     <w:p>
@@ -1308,14 +1675,70 @@
           <w:szCs w:val="24"/>
         </w:rPr>
       </w:pPr>
-      <w:r>
-        <w:rPr>
-          <w:rFonts w:ascii="Times New Roman" w:hAnsi="Times New Roman" w:cs="Times New Roman"/>
-          <w:sz w:val="24"/>
-          <w:szCs w:val="24"/>
-        </w:rPr>
-        <w:t>Letakkan sebuah file Ms Word di folder tsb</w:t>
-      </w:r>
+      <w:proofErr w:type="spellStart"/>
+      <w:r>
+        <w:rPr>
+          <w:rFonts w:ascii="Times New Roman" w:hAnsi="Times New Roman" w:cs="Times New Roman"/>
+          <w:sz w:val="24"/>
+          <w:szCs w:val="24"/>
+        </w:rPr>
+        <w:t>Letakkan</w:t>
+      </w:r>
+      <w:proofErr w:type="spellEnd"/>
+      <w:r>
+        <w:rPr>
+          <w:rFonts w:ascii="Times New Roman" w:hAnsi="Times New Roman" w:cs="Times New Roman"/>
+          <w:sz w:val="24"/>
+          <w:szCs w:val="24"/>
+        </w:rPr>
+        <w:t xml:space="preserve"> </w:t>
+      </w:r>
+      <w:proofErr w:type="spellStart"/>
+      <w:r>
+        <w:rPr>
+          <w:rFonts w:ascii="Times New Roman" w:hAnsi="Times New Roman" w:cs="Times New Roman"/>
+          <w:sz w:val="24"/>
+          <w:szCs w:val="24"/>
+        </w:rPr>
+        <w:t>sebuah</w:t>
+      </w:r>
+      <w:proofErr w:type="spellEnd"/>
+      <w:r>
+        <w:rPr>
+          <w:rFonts w:ascii="Times New Roman" w:hAnsi="Times New Roman" w:cs="Times New Roman"/>
+          <w:sz w:val="24"/>
+          <w:szCs w:val="24"/>
+        </w:rPr>
+        <w:t xml:space="preserve"> file </w:t>
+      </w:r>
+      <w:proofErr w:type="spellStart"/>
+      <w:r>
+        <w:rPr>
+          <w:rFonts w:ascii="Times New Roman" w:hAnsi="Times New Roman" w:cs="Times New Roman"/>
+          <w:sz w:val="24"/>
+          <w:szCs w:val="24"/>
+        </w:rPr>
+        <w:t>Ms</w:t>
+      </w:r>
+      <w:proofErr w:type="spellEnd"/>
+      <w:r>
+        <w:rPr>
+          <w:rFonts w:ascii="Times New Roman" w:hAnsi="Times New Roman" w:cs="Times New Roman"/>
+          <w:sz w:val="24"/>
+          <w:szCs w:val="24"/>
+        </w:rPr>
+        <w:t xml:space="preserve"> Word di folder </w:t>
+      </w:r>
+      <w:proofErr w:type="spellStart"/>
+      <w:r>
+        <w:rPr>
+          <w:rFonts w:ascii="Times New Roman" w:hAnsi="Times New Roman" w:cs="Times New Roman"/>
+          <w:sz w:val="24"/>
+          <w:szCs w:val="24"/>
+        </w:rPr>
+        <w:t>tsb</w:t>
+      </w:r>
+      <w:proofErr w:type="spellEnd"/>
     </w:p>
     <w:p>
       <w:pPr>
@@ -1390,14 +1813,34 @@
           <w:szCs w:val="24"/>
         </w:rPr>
       </w:pPr>
-      <w:r>
-        <w:rPr>
-          <w:rFonts w:ascii="Times New Roman" w:hAnsi="Times New Roman" w:cs="Times New Roman"/>
-          <w:sz w:val="24"/>
-          <w:szCs w:val="24"/>
-        </w:rPr>
-        <w:t>Git init</w:t>
-      </w:r>
+      <w:proofErr w:type="spellStart"/>
+      <w:r>
+        <w:rPr>
+          <w:rFonts w:ascii="Times New Roman" w:hAnsi="Times New Roman" w:cs="Times New Roman"/>
+          <w:sz w:val="24"/>
+          <w:szCs w:val="24"/>
+        </w:rPr>
+        <w:t>Git</w:t>
+      </w:r>
+      <w:proofErr w:type="spellEnd"/>
+      <w:r>
+        <w:rPr>
+          <w:rFonts w:ascii="Times New Roman" w:hAnsi="Times New Roman" w:cs="Times New Roman"/>
+          <w:sz w:val="24"/>
+          <w:szCs w:val="24"/>
+        </w:rPr>
+        <w:t xml:space="preserve"> </w:t>
+      </w:r>
+      <w:proofErr w:type="spellStart"/>
+      <w:r>
+        <w:rPr>
+          <w:rFonts w:ascii="Times New Roman" w:hAnsi="Times New Roman" w:cs="Times New Roman"/>
+          <w:sz w:val="24"/>
+          <w:szCs w:val="24"/>
+        </w:rPr>
+        <w:t>init</w:t>
+      </w:r>
+      <w:proofErr w:type="spellEnd"/>
     </w:p>
     <w:p>
       <w:pPr>
@@ -1471,13 +1914,23 @@
           <w:szCs w:val="24"/>
         </w:rPr>
       </w:pPr>
-      <w:r>
-        <w:rPr>
-          <w:rFonts w:ascii="Times New Roman" w:hAnsi="Times New Roman" w:cs="Times New Roman"/>
-          <w:sz w:val="24"/>
-          <w:szCs w:val="24"/>
-        </w:rPr>
-        <w:t>Git status</w:t>
+      <w:proofErr w:type="spellStart"/>
+      <w:r>
+        <w:rPr>
+          <w:rFonts w:ascii="Times New Roman" w:hAnsi="Times New Roman" w:cs="Times New Roman"/>
+          <w:sz w:val="24"/>
+          <w:szCs w:val="24"/>
+        </w:rPr>
+        <w:t>Git</w:t>
+      </w:r>
+      <w:proofErr w:type="spellEnd"/>
+      <w:r>
+        <w:rPr>
+          <w:rFonts w:ascii="Times New Roman" w:hAnsi="Times New Roman" w:cs="Times New Roman"/>
+          <w:sz w:val="24"/>
+          <w:szCs w:val="24"/>
+        </w:rPr>
+        <w:t xml:space="preserve"> status</w:t>
       </w:r>
     </w:p>
     <w:p>
@@ -1552,13 +2005,23 @@
           <w:szCs w:val="24"/>
         </w:rPr>
       </w:pPr>
-      <w:r>
-        <w:rPr>
-          <w:rFonts w:ascii="Times New Roman" w:hAnsi="Times New Roman" w:cs="Times New Roman"/>
-          <w:sz w:val="24"/>
-          <w:szCs w:val="24"/>
-        </w:rPr>
-        <w:t>Git add</w:t>
+      <w:proofErr w:type="spellStart"/>
+      <w:r>
+        <w:rPr>
+          <w:rFonts w:ascii="Times New Roman" w:hAnsi="Times New Roman" w:cs="Times New Roman"/>
+          <w:sz w:val="24"/>
+          <w:szCs w:val="24"/>
+        </w:rPr>
+        <w:t>Git</w:t>
+      </w:r>
+      <w:proofErr w:type="spellEnd"/>
+      <w:r>
+        <w:rPr>
+          <w:rFonts w:ascii="Times New Roman" w:hAnsi="Times New Roman" w:cs="Times New Roman"/>
+          <w:sz w:val="24"/>
+          <w:szCs w:val="24"/>
+        </w:rPr>
+        <w:t xml:space="preserve"> add</w:t>
       </w:r>
     </w:p>
     <w:p>
@@ -1622,13 +2085,23 @@
           <w:szCs w:val="24"/>
         </w:rPr>
       </w:pPr>
-      <w:r>
-        <w:rPr>
-          <w:rFonts w:ascii="Times New Roman" w:hAnsi="Times New Roman" w:cs="Times New Roman"/>
-          <w:sz w:val="24"/>
-          <w:szCs w:val="24"/>
-        </w:rPr>
-        <w:t>Git commit</w:t>
+      <w:proofErr w:type="spellStart"/>
+      <w:r>
+        <w:rPr>
+          <w:rFonts w:ascii="Times New Roman" w:hAnsi="Times New Roman" w:cs="Times New Roman"/>
+          <w:sz w:val="24"/>
+          <w:szCs w:val="24"/>
+        </w:rPr>
+        <w:t>Git</w:t>
+      </w:r>
+      <w:proofErr w:type="spellEnd"/>
+      <w:r>
+        <w:rPr>
+          <w:rFonts w:ascii="Times New Roman" w:hAnsi="Times New Roman" w:cs="Times New Roman"/>
+          <w:sz w:val="24"/>
+          <w:szCs w:val="24"/>
+        </w:rPr>
+        <w:t xml:space="preserve"> commit</w:t>
       </w:r>
     </w:p>
     <w:p>
@@ -1703,13 +2176,23 @@
           <w:szCs w:val="24"/>
         </w:rPr>
       </w:pPr>
-      <w:r>
-        <w:rPr>
-          <w:rFonts w:ascii="Times New Roman" w:hAnsi="Times New Roman" w:cs="Times New Roman"/>
-          <w:sz w:val="24"/>
-          <w:szCs w:val="24"/>
-        </w:rPr>
-        <w:t>Git log</w:t>
+      <w:proofErr w:type="spellStart"/>
+      <w:r>
+        <w:rPr>
+          <w:rFonts w:ascii="Times New Roman" w:hAnsi="Times New Roman" w:cs="Times New Roman"/>
+          <w:sz w:val="24"/>
+          <w:szCs w:val="24"/>
+        </w:rPr>
+        <w:t>Git</w:t>
+      </w:r>
+      <w:proofErr w:type="spellEnd"/>
+      <w:r>
+        <w:rPr>
+          <w:rFonts w:ascii="Times New Roman" w:hAnsi="Times New Roman" w:cs="Times New Roman"/>
+          <w:sz w:val="24"/>
+          <w:szCs w:val="24"/>
+        </w:rPr>
+        <w:t xml:space="preserve"> log</w:t>
       </w:r>
       <w:r>
         <w:rPr>
@@ -1781,14 +2264,25 @@
           <w:szCs w:val="24"/>
         </w:rPr>
       </w:pPr>
-      <w:r>
-        <w:rPr>
-          <w:rFonts w:ascii="Times New Roman" w:hAnsi="Times New Roman" w:cs="Times New Roman"/>
-          <w:sz w:val="24"/>
-          <w:szCs w:val="24"/>
-        </w:rPr>
-        <w:t xml:space="preserve">Buat repository di </w:t>
-      </w:r>
+      <w:proofErr w:type="spellStart"/>
+      <w:r>
+        <w:rPr>
+          <w:rFonts w:ascii="Times New Roman" w:hAnsi="Times New Roman" w:cs="Times New Roman"/>
+          <w:sz w:val="24"/>
+          <w:szCs w:val="24"/>
+        </w:rPr>
+        <w:t>Buat</w:t>
+      </w:r>
+      <w:proofErr w:type="spellEnd"/>
+      <w:r>
+        <w:rPr>
+          <w:rFonts w:ascii="Times New Roman" w:hAnsi="Times New Roman" w:cs="Times New Roman"/>
+          <w:sz w:val="24"/>
+          <w:szCs w:val="24"/>
+        </w:rPr>
+        <w:t xml:space="preserve"> repository di </w:t>
+      </w:r>
+      <w:proofErr w:type="spellStart"/>
       <w:r>
         <w:rPr>
           <w:rFonts w:ascii="Times New Roman" w:hAnsi="Times New Roman" w:cs="Times New Roman"/>
@@ -1798,14 +2292,34 @@
         </w:rPr>
         <w:t>Github</w:t>
       </w:r>
-      <w:r>
-        <w:rPr>
-          <w:rFonts w:ascii="Times New Roman" w:hAnsi="Times New Roman" w:cs="Times New Roman"/>
-          <w:sz w:val="24"/>
-          <w:szCs w:val="24"/>
-        </w:rPr>
-        <w:t xml:space="preserve"> dengan </w:t>
-      </w:r>
+      <w:proofErr w:type="spellEnd"/>
+      <w:r>
+        <w:rPr>
+          <w:rFonts w:ascii="Times New Roman" w:hAnsi="Times New Roman" w:cs="Times New Roman"/>
+          <w:sz w:val="24"/>
+          <w:szCs w:val="24"/>
+        </w:rPr>
+        <w:t xml:space="preserve"> </w:t>
+      </w:r>
+      <w:proofErr w:type="spellStart"/>
+      <w:r>
+        <w:rPr>
+          <w:rFonts w:ascii="Times New Roman" w:hAnsi="Times New Roman" w:cs="Times New Roman"/>
+          <w:sz w:val="24"/>
+          <w:szCs w:val="24"/>
+        </w:rPr>
+        <w:t>dengan</w:t>
+      </w:r>
+      <w:proofErr w:type="spellEnd"/>
+      <w:r>
+        <w:rPr>
+          <w:rFonts w:ascii="Times New Roman" w:hAnsi="Times New Roman" w:cs="Times New Roman"/>
+          <w:sz w:val="24"/>
+          <w:szCs w:val="24"/>
+        </w:rPr>
+        <w:t xml:space="preserve"> </w:t>
+      </w:r>
+      <w:proofErr w:type="spellStart"/>
       <w:proofErr w:type="gramStart"/>
       <w:r>
         <w:rPr>
@@ -1815,6 +2329,7 @@
         </w:rPr>
         <w:t>nama</w:t>
       </w:r>
+      <w:proofErr w:type="spellEnd"/>
       <w:proofErr w:type="gramEnd"/>
       <w:r>
         <w:rPr>
@@ -1822,8 +2337,18 @@
           <w:sz w:val="24"/>
           <w:szCs w:val="24"/>
         </w:rPr>
-        <w:t xml:space="preserve"> UlanganDenganTerminal</w:t>
-      </w:r>
+        <w:t xml:space="preserve"> </w:t>
+      </w:r>
+      <w:proofErr w:type="spellStart"/>
+      <w:r>
+        <w:rPr>
+          <w:rFonts w:ascii="Times New Roman" w:hAnsi="Times New Roman" w:cs="Times New Roman"/>
+          <w:sz w:val="24"/>
+          <w:szCs w:val="24"/>
+        </w:rPr>
+        <w:t>UlanganDenganTerminal</w:t>
+      </w:r>
+      <w:proofErr w:type="spellEnd"/>
     </w:p>
     <w:p>
       <w:pPr>
@@ -1904,7 +2429,25 @@
           <w:sz w:val="24"/>
           <w:szCs w:val="24"/>
         </w:rPr>
-        <w:t>Set Remote Origin ke folder repository</w:t>
+        <w:t xml:space="preserve">Set Remote Origin </w:t>
+      </w:r>
+      <w:proofErr w:type="spellStart"/>
+      <w:r>
+        <w:rPr>
+          <w:rFonts w:ascii="Times New Roman" w:hAnsi="Times New Roman" w:cs="Times New Roman"/>
+          <w:sz w:val="24"/>
+          <w:szCs w:val="24"/>
+        </w:rPr>
+        <w:t>ke</w:t>
+      </w:r>
+      <w:proofErr w:type="spellEnd"/>
+      <w:r>
+        <w:rPr>
+          <w:rFonts w:ascii="Times New Roman" w:hAnsi="Times New Roman" w:cs="Times New Roman"/>
+          <w:sz w:val="24"/>
+          <w:szCs w:val="24"/>
+        </w:rPr>
+        <w:t xml:space="preserve"> folder repository</w:t>
       </w:r>
     </w:p>
     <w:p>
@@ -1917,6 +2460,46 @@
           <w:szCs w:val="24"/>
         </w:rPr>
       </w:pPr>
+      <w:r>
+        <w:rPr>
+          <w:noProof/>
+        </w:rPr>
+        <w:drawing>
+          <wp:inline distT="0" distB="0" distL="0" distR="0" wp14:anchorId="624A874B" wp14:editId="53A2278B">
+            <wp:extent cx="5943600" cy="490855"/>
+            <wp:effectExtent l="0" t="0" r="0" b="4445"/>
+            <wp:docPr id="4" name="Picture 4"/>
+            <wp:cNvGraphicFramePr>
+              <a:graphicFrameLocks xmlns:a="http://schemas.openxmlformats.org/drawingml/2006/main" noChangeAspect="1"/>
+            </wp:cNvGraphicFramePr>
+            <a:graphic xmlns:a="http://schemas.openxmlformats.org/drawingml/2006/main">
+              <a:graphicData uri="http://schemas.openxmlformats.org/drawingml/2006/picture">
+                <pic:pic xmlns:pic="http://schemas.openxmlformats.org/drawingml/2006/picture">
+                  <pic:nvPicPr>
+                    <pic:cNvPr id="1" name=""/>
+                    <pic:cNvPicPr/>
+                  </pic:nvPicPr>
+                  <pic:blipFill>
+                    <a:blip r:embed="rId21"/>
+                    <a:stretch>
+                      <a:fillRect/>
+                    </a:stretch>
+                  </pic:blipFill>
+                  <pic:spPr>
+                    <a:xfrm>
+                      <a:off x="0" y="0"/>
+                      <a:ext cx="5943600" cy="490855"/>
+                    </a:xfrm>
+                    <a:prstGeom prst="rect">
+                      <a:avLst/>
+                    </a:prstGeom>
+                  </pic:spPr>
+                </pic:pic>
+              </a:graphicData>
+            </a:graphic>
+          </wp:inline>
+        </w:drawing>
+      </w:r>
     </w:p>
     <w:p>
       <w:pPr>
@@ -1939,13 +2522,23 @@
           <w:szCs w:val="24"/>
         </w:rPr>
       </w:pPr>
-      <w:r>
-        <w:rPr>
-          <w:rFonts w:ascii="Times New Roman" w:hAnsi="Times New Roman" w:cs="Times New Roman"/>
-          <w:sz w:val="24"/>
-          <w:szCs w:val="24"/>
-        </w:rPr>
-        <w:t>Cek Remote Origin</w:t>
+      <w:proofErr w:type="spellStart"/>
+      <w:r>
+        <w:rPr>
+          <w:rFonts w:ascii="Times New Roman" w:hAnsi="Times New Roman" w:cs="Times New Roman"/>
+          <w:sz w:val="24"/>
+          <w:szCs w:val="24"/>
+        </w:rPr>
+        <w:t>Cek</w:t>
+      </w:r>
+      <w:proofErr w:type="spellEnd"/>
+      <w:r>
+        <w:rPr>
+          <w:rFonts w:ascii="Times New Roman" w:hAnsi="Times New Roman" w:cs="Times New Roman"/>
+          <w:sz w:val="24"/>
+          <w:szCs w:val="24"/>
+        </w:rPr>
+        <w:t xml:space="preserve"> Remote Origin</w:t>
       </w:r>
     </w:p>
     <w:p>
@@ -1958,6 +2551,46 @@
           <w:szCs w:val="24"/>
         </w:rPr>
       </w:pPr>
+      <w:r>
+        <w:rPr>
+          <w:noProof/>
+        </w:rPr>
+        <w:drawing>
+          <wp:inline distT="0" distB="0" distL="0" distR="0" wp14:anchorId="02CE8DEA" wp14:editId="06651FA8">
+            <wp:extent cx="5943600" cy="490855"/>
+            <wp:effectExtent l="0" t="0" r="0" b="4445"/>
+            <wp:docPr id="5" name="Picture 5"/>
+            <wp:cNvGraphicFramePr>
+              <a:graphicFrameLocks xmlns:a="http://schemas.openxmlformats.org/drawingml/2006/main" noChangeAspect="1"/>
+            </wp:cNvGraphicFramePr>
+            <a:graphic xmlns:a="http://schemas.openxmlformats.org/drawingml/2006/main">
+              <a:graphicData uri="http://schemas.openxmlformats.org/drawingml/2006/picture">
+                <pic:pic xmlns:pic="http://schemas.openxmlformats.org/drawingml/2006/picture">
+                  <pic:nvPicPr>
+                    <pic:cNvPr id="1" name=""/>
+                    <pic:cNvPicPr/>
+                  </pic:nvPicPr>
+                  <pic:blipFill>
+                    <a:blip r:embed="rId21"/>
+                    <a:stretch>
+                      <a:fillRect/>
+                    </a:stretch>
+                  </pic:blipFill>
+                  <pic:spPr>
+                    <a:xfrm>
+                      <a:off x="0" y="0"/>
+                      <a:ext cx="5943600" cy="490855"/>
+                    </a:xfrm>
+                    <a:prstGeom prst="rect">
+                      <a:avLst/>
+                    </a:prstGeom>
+                  </pic:spPr>
+                </pic:pic>
+              </a:graphicData>
+            </a:graphic>
+          </wp:inline>
+        </w:drawing>
+      </w:r>
     </w:p>
     <w:p>
       <w:pPr>
@@ -1969,14 +2602,52 @@
           <w:szCs w:val="24"/>
         </w:rPr>
       </w:pPr>
-      <w:r>
-        <w:rPr>
-          <w:rFonts w:ascii="Times New Roman" w:hAnsi="Times New Roman" w:cs="Times New Roman"/>
-          <w:sz w:val="24"/>
-          <w:szCs w:val="24"/>
-        </w:rPr>
-        <w:t>Lakukan upload/Push ke github</w:t>
-      </w:r>
+      <w:proofErr w:type="spellStart"/>
+      <w:r>
+        <w:rPr>
+          <w:rFonts w:ascii="Times New Roman" w:hAnsi="Times New Roman" w:cs="Times New Roman"/>
+          <w:sz w:val="24"/>
+          <w:szCs w:val="24"/>
+        </w:rPr>
+        <w:t>Lakukan</w:t>
+      </w:r>
+      <w:proofErr w:type="spellEnd"/>
+      <w:r>
+        <w:rPr>
+          <w:rFonts w:ascii="Times New Roman" w:hAnsi="Times New Roman" w:cs="Times New Roman"/>
+          <w:sz w:val="24"/>
+          <w:szCs w:val="24"/>
+        </w:rPr>
+        <w:t xml:space="preserve"> upload/Push </w:t>
+      </w:r>
+      <w:proofErr w:type="spellStart"/>
+      <w:r>
+        <w:rPr>
+          <w:rFonts w:ascii="Times New Roman" w:hAnsi="Times New Roman" w:cs="Times New Roman"/>
+          <w:sz w:val="24"/>
+          <w:szCs w:val="24"/>
+        </w:rPr>
+        <w:t>ke</w:t>
+      </w:r>
+      <w:proofErr w:type="spellEnd"/>
+      <w:r>
+        <w:rPr>
+          <w:rFonts w:ascii="Times New Roman" w:hAnsi="Times New Roman" w:cs="Times New Roman"/>
+          <w:sz w:val="24"/>
+          <w:szCs w:val="24"/>
+        </w:rPr>
+        <w:t xml:space="preserve"> </w:t>
+      </w:r>
+      <w:proofErr w:type="spellStart"/>
+      <w:r>
+        <w:rPr>
+          <w:rFonts w:ascii="Times New Roman" w:hAnsi="Times New Roman" w:cs="Times New Roman"/>
+          <w:sz w:val="24"/>
+          <w:szCs w:val="24"/>
+        </w:rPr>
+        <w:t>github</w:t>
+      </w:r>
+      <w:proofErr w:type="spellEnd"/>
     </w:p>
     <w:p>
       <w:pPr>
@@ -1988,6 +2659,46 @@
           <w:szCs w:val="24"/>
         </w:rPr>
       </w:pPr>
+      <w:r>
+        <w:rPr>
+          <w:noProof/>
+        </w:rPr>
+        <w:drawing>
+          <wp:inline distT="0" distB="0" distL="0" distR="0" wp14:anchorId="7E5A677F" wp14:editId="6E6FCAF6">
+            <wp:extent cx="5943600" cy="986155"/>
+            <wp:effectExtent l="0" t="0" r="0" b="4445"/>
+            <wp:docPr id="15" name="Picture 15"/>
+            <wp:cNvGraphicFramePr>
+              <a:graphicFrameLocks xmlns:a="http://schemas.openxmlformats.org/drawingml/2006/main" noChangeAspect="1"/>
+            </wp:cNvGraphicFramePr>
+            <a:graphic xmlns:a="http://schemas.openxmlformats.org/drawingml/2006/main">
+              <a:graphicData uri="http://schemas.openxmlformats.org/drawingml/2006/picture">
+                <pic:pic xmlns:pic="http://schemas.openxmlformats.org/drawingml/2006/picture">
+                  <pic:nvPicPr>
+                    <pic:cNvPr id="1" name=""/>
+                    <pic:cNvPicPr/>
+                  </pic:nvPicPr>
+                  <pic:blipFill>
+                    <a:blip r:embed="rId22"/>
+                    <a:stretch>
+                      <a:fillRect/>
+                    </a:stretch>
+                  </pic:blipFill>
+                  <pic:spPr>
+                    <a:xfrm>
+                      <a:off x="0" y="0"/>
+                      <a:ext cx="5943600" cy="986155"/>
+                    </a:xfrm>
+                    <a:prstGeom prst="rect">
+                      <a:avLst/>
+                    </a:prstGeom>
+                  </pic:spPr>
+                </pic:pic>
+              </a:graphicData>
+            </a:graphic>
+          </wp:inline>
+        </w:drawing>
+      </w:r>
     </w:p>
     <w:p>
       <w:pPr>
@@ -1999,14 +2710,34 @@
           <w:szCs w:val="24"/>
         </w:rPr>
       </w:pPr>
-      <w:r>
-        <w:rPr>
-          <w:rFonts w:ascii="Times New Roman" w:hAnsi="Times New Roman" w:cs="Times New Roman"/>
-          <w:sz w:val="24"/>
-          <w:szCs w:val="24"/>
-        </w:rPr>
-        <w:t>Cek repository di github</w:t>
-      </w:r>
+      <w:proofErr w:type="spellStart"/>
+      <w:r>
+        <w:rPr>
+          <w:rFonts w:ascii="Times New Roman" w:hAnsi="Times New Roman" w:cs="Times New Roman"/>
+          <w:sz w:val="24"/>
+          <w:szCs w:val="24"/>
+        </w:rPr>
+        <w:t>Cek</w:t>
+      </w:r>
+      <w:proofErr w:type="spellEnd"/>
+      <w:r>
+        <w:rPr>
+          <w:rFonts w:ascii="Times New Roman" w:hAnsi="Times New Roman" w:cs="Times New Roman"/>
+          <w:sz w:val="24"/>
+          <w:szCs w:val="24"/>
+        </w:rPr>
+        <w:t xml:space="preserve"> repository di </w:t>
+      </w:r>
+      <w:proofErr w:type="spellStart"/>
+      <w:r>
+        <w:rPr>
+          <w:rFonts w:ascii="Times New Roman" w:hAnsi="Times New Roman" w:cs="Times New Roman"/>
+          <w:sz w:val="24"/>
+          <w:szCs w:val="24"/>
+        </w:rPr>
+        <w:t>github</w:t>
+      </w:r>
+      <w:proofErr w:type="spellEnd"/>
     </w:p>
     <w:p>
       <w:pPr>
@@ -2018,6 +2749,47 @@
           <w:szCs w:val="24"/>
         </w:rPr>
       </w:pPr>
+      <w:r>
+        <w:rPr>
+          <w:noProof/>
+        </w:rPr>
+        <w:lastRenderedPageBreak/>
+        <w:drawing>
+          <wp:inline distT="0" distB="0" distL="0" distR="0" wp14:anchorId="64F5D7CD" wp14:editId="12930ED9">
+            <wp:extent cx="5943600" cy="2950845"/>
+            <wp:effectExtent l="0" t="0" r="0" b="1905"/>
+            <wp:docPr id="16" name="Picture 16"/>
+            <wp:cNvGraphicFramePr>
+              <a:graphicFrameLocks xmlns:a="http://schemas.openxmlformats.org/drawingml/2006/main" noChangeAspect="1"/>
+            </wp:cNvGraphicFramePr>
+            <a:graphic xmlns:a="http://schemas.openxmlformats.org/drawingml/2006/main">
+              <a:graphicData uri="http://schemas.openxmlformats.org/drawingml/2006/picture">
+                <pic:pic xmlns:pic="http://schemas.openxmlformats.org/drawingml/2006/picture">
+                  <pic:nvPicPr>
+                    <pic:cNvPr id="1" name=""/>
+                    <pic:cNvPicPr/>
+                  </pic:nvPicPr>
+                  <pic:blipFill>
+                    <a:blip r:embed="rId23"/>
+                    <a:stretch>
+                      <a:fillRect/>
+                    </a:stretch>
+                  </pic:blipFill>
+                  <pic:spPr>
+                    <a:xfrm>
+                      <a:off x="0" y="0"/>
+                      <a:ext cx="5943600" cy="2950845"/>
+                    </a:xfrm>
+                    <a:prstGeom prst="rect">
+                      <a:avLst/>
+                    </a:prstGeom>
+                  </pic:spPr>
+                </pic:pic>
+              </a:graphicData>
+            </a:graphic>
+          </wp:inline>
+        </w:drawing>
+      </w:r>
     </w:p>
     <w:p>
       <w:pPr>
@@ -2029,13 +2801,23 @@
           <w:szCs w:val="24"/>
         </w:rPr>
       </w:pPr>
-      <w:r>
-        <w:rPr>
-          <w:rFonts w:ascii="Times New Roman" w:hAnsi="Times New Roman" w:cs="Times New Roman"/>
-          <w:sz w:val="24"/>
-          <w:szCs w:val="24"/>
-        </w:rPr>
-        <w:t xml:space="preserve">Lakukan commit minimal </w:t>
+      <w:proofErr w:type="spellStart"/>
+      <w:r>
+        <w:rPr>
+          <w:rFonts w:ascii="Times New Roman" w:hAnsi="Times New Roman" w:cs="Times New Roman"/>
+          <w:sz w:val="24"/>
+          <w:szCs w:val="24"/>
+        </w:rPr>
+        <w:t>Lakukan</w:t>
+      </w:r>
+      <w:proofErr w:type="spellEnd"/>
+      <w:r>
+        <w:rPr>
+          <w:rFonts w:ascii="Times New Roman" w:hAnsi="Times New Roman" w:cs="Times New Roman"/>
+          <w:sz w:val="24"/>
+          <w:szCs w:val="24"/>
+        </w:rPr>
+        <w:t xml:space="preserve"> commit minimal </w:t>
       </w:r>
       <w:r>
         <w:rPr>
@@ -2045,16 +2827,42 @@
         </w:rPr>
         <w:t>2</w:t>
       </w:r>
-      <w:bookmarkStart w:id="0" w:name="_GoBack"/>
-      <w:bookmarkEnd w:id="0"/>
-      <w:r>
-        <w:rPr>
-          <w:rFonts w:ascii="Times New Roman" w:hAnsi="Times New Roman" w:cs="Times New Roman"/>
-          <w:sz w:val="24"/>
-          <w:szCs w:val="24"/>
-        </w:rPr>
-        <w:t xml:space="preserve"> kali pada file tsb</w:t>
-      </w:r>
+      <w:r>
+        <w:rPr>
+          <w:rFonts w:ascii="Times New Roman" w:hAnsi="Times New Roman" w:cs="Times New Roman"/>
+          <w:sz w:val="24"/>
+          <w:szCs w:val="24"/>
+        </w:rPr>
+        <w:t xml:space="preserve"> kali </w:t>
+      </w:r>
+      <w:proofErr w:type="spellStart"/>
+      <w:r>
+        <w:rPr>
+          <w:rFonts w:ascii="Times New Roman" w:hAnsi="Times New Roman" w:cs="Times New Roman"/>
+          <w:sz w:val="24"/>
+          <w:szCs w:val="24"/>
+        </w:rPr>
+        <w:t>pada</w:t>
+      </w:r>
+      <w:proofErr w:type="spellEnd"/>
+      <w:r>
+        <w:rPr>
+          <w:rFonts w:ascii="Times New Roman" w:hAnsi="Times New Roman" w:cs="Times New Roman"/>
+          <w:sz w:val="24"/>
+          <w:szCs w:val="24"/>
+        </w:rPr>
+        <w:t xml:space="preserve"> file </w:t>
+      </w:r>
+      <w:proofErr w:type="spellStart"/>
+      <w:r>
+        <w:rPr>
+          <w:rFonts w:ascii="Times New Roman" w:hAnsi="Times New Roman" w:cs="Times New Roman"/>
+          <w:sz w:val="24"/>
+          <w:szCs w:val="24"/>
+        </w:rPr>
+        <w:t>tsb</w:t>
+      </w:r>
+      <w:proofErr w:type="spellEnd"/>
     </w:p>
     <w:p>
       <w:pPr>
@@ -2066,6 +2874,46 @@
           <w:szCs w:val="24"/>
         </w:rPr>
       </w:pPr>
+      <w:r>
+        <w:rPr>
+          <w:noProof/>
+        </w:rPr>
+        <w:drawing>
+          <wp:inline distT="0" distB="0" distL="0" distR="0" wp14:anchorId="32368F71" wp14:editId="405FB1E8">
+            <wp:extent cx="5943600" cy="1355725"/>
+            <wp:effectExtent l="0" t="0" r="0" b="0"/>
+            <wp:docPr id="17" name="Picture 17"/>
+            <wp:cNvGraphicFramePr>
+              <a:graphicFrameLocks xmlns:a="http://schemas.openxmlformats.org/drawingml/2006/main" noChangeAspect="1"/>
+            </wp:cNvGraphicFramePr>
+            <a:graphic xmlns:a="http://schemas.openxmlformats.org/drawingml/2006/main">
+              <a:graphicData uri="http://schemas.openxmlformats.org/drawingml/2006/picture">
+                <pic:pic xmlns:pic="http://schemas.openxmlformats.org/drawingml/2006/picture">
+                  <pic:nvPicPr>
+                    <pic:cNvPr id="1" name=""/>
+                    <pic:cNvPicPr/>
+                  </pic:nvPicPr>
+                  <pic:blipFill>
+                    <a:blip r:embed="rId24"/>
+                    <a:stretch>
+                      <a:fillRect/>
+                    </a:stretch>
+                  </pic:blipFill>
+                  <pic:spPr>
+                    <a:xfrm>
+                      <a:off x="0" y="0"/>
+                      <a:ext cx="5943600" cy="1355725"/>
+                    </a:xfrm>
+                    <a:prstGeom prst="rect">
+                      <a:avLst/>
+                    </a:prstGeom>
+                  </pic:spPr>
+                </pic:pic>
+              </a:graphicData>
+            </a:graphic>
+          </wp:inline>
+        </w:drawing>
+      </w:r>
     </w:p>
     <w:p>
       <w:pPr>
@@ -2103,14 +2951,25 @@
           <w:szCs w:val="24"/>
         </w:rPr>
       </w:pPr>
-      <w:r>
-        <w:rPr>
-          <w:rFonts w:ascii="Times New Roman" w:hAnsi="Times New Roman" w:cs="Times New Roman"/>
-          <w:b/>
-          <w:sz w:val="24"/>
-          <w:szCs w:val="24"/>
-        </w:rPr>
-        <w:t>Dengan VS Code</w:t>
+      <w:proofErr w:type="spellStart"/>
+      <w:r>
+        <w:rPr>
+          <w:rFonts w:ascii="Times New Roman" w:hAnsi="Times New Roman" w:cs="Times New Roman"/>
+          <w:b/>
+          <w:sz w:val="24"/>
+          <w:szCs w:val="24"/>
+        </w:rPr>
+        <w:t>Dengan</w:t>
+      </w:r>
+      <w:proofErr w:type="spellEnd"/>
+      <w:r>
+        <w:rPr>
+          <w:rFonts w:ascii="Times New Roman" w:hAnsi="Times New Roman" w:cs="Times New Roman"/>
+          <w:b/>
+          <w:sz w:val="24"/>
+          <w:szCs w:val="24"/>
+        </w:rPr>
+        <w:t xml:space="preserve"> VS Code</w:t>
       </w:r>
     </w:p>
     <w:p>
@@ -2134,13 +2993,77 @@
           <w:szCs w:val="24"/>
         </w:rPr>
       </w:pPr>
-      <w:r>
-        <w:rPr>
-          <w:rFonts w:ascii="Times New Roman" w:hAnsi="Times New Roman" w:cs="Times New Roman"/>
-          <w:sz w:val="24"/>
-          <w:szCs w:val="24"/>
-        </w:rPr>
-        <w:t>Membuat folder di windows explorer dengan directory sebagai berikut:</w:t>
+      <w:proofErr w:type="spellStart"/>
+      <w:r>
+        <w:rPr>
+          <w:rFonts w:ascii="Times New Roman" w:hAnsi="Times New Roman" w:cs="Times New Roman"/>
+          <w:sz w:val="24"/>
+          <w:szCs w:val="24"/>
+        </w:rPr>
+        <w:t>Membuat</w:t>
+      </w:r>
+      <w:proofErr w:type="spellEnd"/>
+      <w:r>
+        <w:rPr>
+          <w:rFonts w:ascii="Times New Roman" w:hAnsi="Times New Roman" w:cs="Times New Roman"/>
+          <w:sz w:val="24"/>
+          <w:szCs w:val="24"/>
+        </w:rPr>
+        <w:t xml:space="preserve"> folder di windows explorer </w:t>
+      </w:r>
+      <w:proofErr w:type="spellStart"/>
+      <w:r>
+        <w:rPr>
+          <w:rFonts w:ascii="Times New Roman" w:hAnsi="Times New Roman" w:cs="Times New Roman"/>
+          <w:sz w:val="24"/>
+          <w:szCs w:val="24"/>
+        </w:rPr>
+        <w:t>dengan</w:t>
+      </w:r>
+      <w:proofErr w:type="spellEnd"/>
+      <w:r>
+        <w:rPr>
+          <w:rFonts w:ascii="Times New Roman" w:hAnsi="Times New Roman" w:cs="Times New Roman"/>
+          <w:sz w:val="24"/>
+          <w:szCs w:val="24"/>
+        </w:rPr>
+        <w:t xml:space="preserve"> directory </w:t>
+      </w:r>
+      <w:proofErr w:type="spellStart"/>
+      <w:r>
+        <w:rPr>
+          <w:rFonts w:ascii="Times New Roman" w:hAnsi="Times New Roman" w:cs="Times New Roman"/>
+          <w:sz w:val="24"/>
+          <w:szCs w:val="24"/>
+        </w:rPr>
+        <w:t>sebagai</w:t>
+      </w:r>
+      <w:proofErr w:type="spellEnd"/>
+      <w:r>
+        <w:rPr>
+          <w:rFonts w:ascii="Times New Roman" w:hAnsi="Times New Roman" w:cs="Times New Roman"/>
+          <w:sz w:val="24"/>
+          <w:szCs w:val="24"/>
+        </w:rPr>
+        <w:t xml:space="preserve"> </w:t>
+      </w:r>
+      <w:proofErr w:type="spellStart"/>
+      <w:r>
+        <w:rPr>
+          <w:rFonts w:ascii="Times New Roman" w:hAnsi="Times New Roman" w:cs="Times New Roman"/>
+          <w:sz w:val="24"/>
+          <w:szCs w:val="24"/>
+        </w:rPr>
+        <w:t>berikut</w:t>
+      </w:r>
+      <w:proofErr w:type="spellEnd"/>
+      <w:r>
+        <w:rPr>
+          <w:rFonts w:ascii="Times New Roman" w:hAnsi="Times New Roman" w:cs="Times New Roman"/>
+          <w:sz w:val="24"/>
+          <w:szCs w:val="24"/>
+        </w:rPr>
+        <w:t>:</w:t>
       </w:r>
     </w:p>
     <w:p>
@@ -2212,6 +3135,47 @@
           <w:szCs w:val="24"/>
         </w:rPr>
       </w:pPr>
+      <w:r>
+        <w:rPr>
+          <w:noProof/>
+        </w:rPr>
+        <w:lastRenderedPageBreak/>
+        <w:drawing>
+          <wp:inline distT="0" distB="0" distL="0" distR="0" wp14:anchorId="3807C9CB" wp14:editId="294A21B0">
+            <wp:extent cx="5943600" cy="5285105"/>
+            <wp:effectExtent l="0" t="0" r="0" b="0"/>
+            <wp:docPr id="18" name="Picture 18"/>
+            <wp:cNvGraphicFramePr>
+              <a:graphicFrameLocks xmlns:a="http://schemas.openxmlformats.org/drawingml/2006/main" noChangeAspect="1"/>
+            </wp:cNvGraphicFramePr>
+            <a:graphic xmlns:a="http://schemas.openxmlformats.org/drawingml/2006/main">
+              <a:graphicData uri="http://schemas.openxmlformats.org/drawingml/2006/picture">
+                <pic:pic xmlns:pic="http://schemas.openxmlformats.org/drawingml/2006/picture">
+                  <pic:nvPicPr>
+                    <pic:cNvPr id="1" name=""/>
+                    <pic:cNvPicPr/>
+                  </pic:nvPicPr>
+                  <pic:blipFill>
+                    <a:blip r:embed="rId25"/>
+                    <a:stretch>
+                      <a:fillRect/>
+                    </a:stretch>
+                  </pic:blipFill>
+                  <pic:spPr>
+                    <a:xfrm>
+                      <a:off x="0" y="0"/>
+                      <a:ext cx="5943600" cy="5285105"/>
+                    </a:xfrm>
+                    <a:prstGeom prst="rect">
+                      <a:avLst/>
+                    </a:prstGeom>
+                  </pic:spPr>
+                </pic:pic>
+              </a:graphicData>
+            </a:graphic>
+          </wp:inline>
+        </w:drawing>
+      </w:r>
     </w:p>
     <w:p>
       <w:pPr>
@@ -2223,29 +3187,59 @@
           <w:szCs w:val="24"/>
         </w:rPr>
       </w:pPr>
-      <w:r>
-        <w:rPr>
-          <w:rFonts w:ascii="Times New Roman" w:hAnsi="Times New Roman" w:cs="Times New Roman"/>
-          <w:sz w:val="24"/>
-          <w:szCs w:val="24"/>
-        </w:rPr>
-        <w:t xml:space="preserve">Buka folder </w:t>
-      </w:r>
-      <w:r>
-        <w:rPr>
-          <w:rFonts w:ascii="Times New Roman" w:hAnsi="Times New Roman" w:cs="Times New Roman"/>
-          <w:sz w:val="24"/>
-          <w:szCs w:val="24"/>
-        </w:rPr>
-        <w:t xml:space="preserve">ybs </w:t>
-      </w:r>
-      <w:r>
-        <w:rPr>
-          <w:rFonts w:ascii="Times New Roman" w:hAnsi="Times New Roman" w:cs="Times New Roman"/>
-          <w:sz w:val="24"/>
-          <w:szCs w:val="24"/>
-        </w:rPr>
-        <w:t>dengan VS Code</w:t>
+      <w:proofErr w:type="spellStart"/>
+      <w:r>
+        <w:rPr>
+          <w:rFonts w:ascii="Times New Roman" w:hAnsi="Times New Roman" w:cs="Times New Roman"/>
+          <w:sz w:val="24"/>
+          <w:szCs w:val="24"/>
+        </w:rPr>
+        <w:t>Buka</w:t>
+      </w:r>
+      <w:proofErr w:type="spellEnd"/>
+      <w:r>
+        <w:rPr>
+          <w:rFonts w:ascii="Times New Roman" w:hAnsi="Times New Roman" w:cs="Times New Roman"/>
+          <w:sz w:val="24"/>
+          <w:szCs w:val="24"/>
+        </w:rPr>
+        <w:t xml:space="preserve"> folder </w:t>
+      </w:r>
+      <w:proofErr w:type="spellStart"/>
+      <w:r>
+        <w:rPr>
+          <w:rFonts w:ascii="Times New Roman" w:hAnsi="Times New Roman" w:cs="Times New Roman"/>
+          <w:sz w:val="24"/>
+          <w:szCs w:val="24"/>
+        </w:rPr>
+        <w:t>ybs</w:t>
+      </w:r>
+      <w:proofErr w:type="spellEnd"/>
+      <w:r>
+        <w:rPr>
+          <w:rFonts w:ascii="Times New Roman" w:hAnsi="Times New Roman" w:cs="Times New Roman"/>
+          <w:sz w:val="24"/>
+          <w:szCs w:val="24"/>
+        </w:rPr>
+        <w:t xml:space="preserve"> </w:t>
+      </w:r>
+      <w:proofErr w:type="spellStart"/>
+      <w:r>
+        <w:rPr>
+          <w:rFonts w:ascii="Times New Roman" w:hAnsi="Times New Roman" w:cs="Times New Roman"/>
+          <w:sz w:val="24"/>
+          <w:szCs w:val="24"/>
+        </w:rPr>
+        <w:t>dengan</w:t>
+      </w:r>
+      <w:proofErr w:type="spellEnd"/>
+      <w:r>
+        <w:rPr>
+          <w:rFonts w:ascii="Times New Roman" w:hAnsi="Times New Roman" w:cs="Times New Roman"/>
+          <w:sz w:val="24"/>
+          <w:szCs w:val="24"/>
+        </w:rPr>
+        <w:t xml:space="preserve"> VS Code</w:t>
       </w:r>
     </w:p>
     <w:p>
@@ -2258,6 +3252,47 @@
           <w:szCs w:val="24"/>
         </w:rPr>
       </w:pPr>
+      <w:r>
+        <w:rPr>
+          <w:noProof/>
+        </w:rPr>
+        <w:lastRenderedPageBreak/>
+        <w:drawing>
+          <wp:inline distT="0" distB="0" distL="0" distR="0" wp14:anchorId="109F4D87" wp14:editId="5AE0E70C">
+            <wp:extent cx="5943600" cy="3623310"/>
+            <wp:effectExtent l="0" t="0" r="0" b="0"/>
+            <wp:docPr id="19" name="Picture 19"/>
+            <wp:cNvGraphicFramePr>
+              <a:graphicFrameLocks xmlns:a="http://schemas.openxmlformats.org/drawingml/2006/main" noChangeAspect="1"/>
+            </wp:cNvGraphicFramePr>
+            <a:graphic xmlns:a="http://schemas.openxmlformats.org/drawingml/2006/main">
+              <a:graphicData uri="http://schemas.openxmlformats.org/drawingml/2006/picture">
+                <pic:pic xmlns:pic="http://schemas.openxmlformats.org/drawingml/2006/picture">
+                  <pic:nvPicPr>
+                    <pic:cNvPr id="1" name=""/>
+                    <pic:cNvPicPr/>
+                  </pic:nvPicPr>
+                  <pic:blipFill>
+                    <a:blip r:embed="rId26"/>
+                    <a:stretch>
+                      <a:fillRect/>
+                    </a:stretch>
+                  </pic:blipFill>
+                  <pic:spPr>
+                    <a:xfrm>
+                      <a:off x="0" y="0"/>
+                      <a:ext cx="5943600" cy="3623310"/>
+                    </a:xfrm>
+                    <a:prstGeom prst="rect">
+                      <a:avLst/>
+                    </a:prstGeom>
+                  </pic:spPr>
+                </pic:pic>
+              </a:graphicData>
+            </a:graphic>
+          </wp:inline>
+        </w:drawing>
+      </w:r>
     </w:p>
     <w:p>
       <w:pPr>
@@ -2269,13 +3304,23 @@
           <w:szCs w:val="24"/>
         </w:rPr>
       </w:pPr>
-      <w:r>
-        <w:rPr>
-          <w:rFonts w:ascii="Times New Roman" w:hAnsi="Times New Roman" w:cs="Times New Roman"/>
-          <w:sz w:val="24"/>
-          <w:szCs w:val="24"/>
-        </w:rPr>
-        <w:t>Buka termi</w:t>
+      <w:proofErr w:type="spellStart"/>
+      <w:r>
+        <w:rPr>
+          <w:rFonts w:ascii="Times New Roman" w:hAnsi="Times New Roman" w:cs="Times New Roman"/>
+          <w:sz w:val="24"/>
+          <w:szCs w:val="24"/>
+        </w:rPr>
+        <w:t>Buka</w:t>
+      </w:r>
+      <w:proofErr w:type="spellEnd"/>
+      <w:r>
+        <w:rPr>
+          <w:rFonts w:ascii="Times New Roman" w:hAnsi="Times New Roman" w:cs="Times New Roman"/>
+          <w:sz w:val="24"/>
+          <w:szCs w:val="24"/>
+        </w:rPr>
+        <w:t xml:space="preserve"> termi</w:t>
       </w:r>
       <w:r>
         <w:rPr>
@@ -2296,6 +3341,46 @@
           <w:szCs w:val="24"/>
         </w:rPr>
       </w:pPr>
+      <w:r>
+        <w:rPr>
+          <w:noProof/>
+        </w:rPr>
+        <w:drawing>
+          <wp:inline distT="0" distB="0" distL="0" distR="0" wp14:anchorId="52C40D6E" wp14:editId="30AA4031">
+            <wp:extent cx="5943600" cy="3298825"/>
+            <wp:effectExtent l="0" t="0" r="0" b="0"/>
+            <wp:docPr id="20" name="Picture 20"/>
+            <wp:cNvGraphicFramePr>
+              <a:graphicFrameLocks xmlns:a="http://schemas.openxmlformats.org/drawingml/2006/main" noChangeAspect="1"/>
+            </wp:cNvGraphicFramePr>
+            <a:graphic xmlns:a="http://schemas.openxmlformats.org/drawingml/2006/main">
+              <a:graphicData uri="http://schemas.openxmlformats.org/drawingml/2006/picture">
+                <pic:pic xmlns:pic="http://schemas.openxmlformats.org/drawingml/2006/picture">
+                  <pic:nvPicPr>
+                    <pic:cNvPr id="1" name=""/>
+                    <pic:cNvPicPr/>
+                  </pic:nvPicPr>
+                  <pic:blipFill>
+                    <a:blip r:embed="rId27"/>
+                    <a:stretch>
+                      <a:fillRect/>
+                    </a:stretch>
+                  </pic:blipFill>
+                  <pic:spPr>
+                    <a:xfrm>
+                      <a:off x="0" y="0"/>
+                      <a:ext cx="5943600" cy="3298825"/>
+                    </a:xfrm>
+                    <a:prstGeom prst="rect">
+                      <a:avLst/>
+                    </a:prstGeom>
+                  </pic:spPr>
+                </pic:pic>
+              </a:graphicData>
+            </a:graphic>
+          </wp:inline>
+        </w:drawing>
+      </w:r>
     </w:p>
     <w:p>
       <w:pPr>
@@ -2307,14 +3392,70 @@
           <w:szCs w:val="24"/>
         </w:rPr>
       </w:pPr>
-      <w:r>
-        <w:rPr>
-          <w:rFonts w:ascii="Times New Roman" w:hAnsi="Times New Roman" w:cs="Times New Roman"/>
-          <w:sz w:val="24"/>
-          <w:szCs w:val="24"/>
-        </w:rPr>
-        <w:t>Letakkan sebuah file Ms Word di folder tsb</w:t>
-      </w:r>
+      <w:proofErr w:type="spellStart"/>
+      <w:r>
+        <w:rPr>
+          <w:rFonts w:ascii="Times New Roman" w:hAnsi="Times New Roman" w:cs="Times New Roman"/>
+          <w:sz w:val="24"/>
+          <w:szCs w:val="24"/>
+        </w:rPr>
+        <w:t>Letakkan</w:t>
+      </w:r>
+      <w:proofErr w:type="spellEnd"/>
+      <w:r>
+        <w:rPr>
+          <w:rFonts w:ascii="Times New Roman" w:hAnsi="Times New Roman" w:cs="Times New Roman"/>
+          <w:sz w:val="24"/>
+          <w:szCs w:val="24"/>
+        </w:rPr>
+        <w:t xml:space="preserve"> </w:t>
+      </w:r>
+      <w:proofErr w:type="spellStart"/>
+      <w:r>
+        <w:rPr>
+          <w:rFonts w:ascii="Times New Roman" w:hAnsi="Times New Roman" w:cs="Times New Roman"/>
+          <w:sz w:val="24"/>
+          <w:szCs w:val="24"/>
+        </w:rPr>
+        <w:t>sebuah</w:t>
+      </w:r>
+      <w:proofErr w:type="spellEnd"/>
+      <w:r>
+        <w:rPr>
+          <w:rFonts w:ascii="Times New Roman" w:hAnsi="Times New Roman" w:cs="Times New Roman"/>
+          <w:sz w:val="24"/>
+          <w:szCs w:val="24"/>
+        </w:rPr>
+        <w:t xml:space="preserve"> file </w:t>
+      </w:r>
+      <w:proofErr w:type="spellStart"/>
+      <w:r>
+        <w:rPr>
+          <w:rFonts w:ascii="Times New Roman" w:hAnsi="Times New Roman" w:cs="Times New Roman"/>
+          <w:sz w:val="24"/>
+          <w:szCs w:val="24"/>
+        </w:rPr>
+        <w:t>Ms</w:t>
+      </w:r>
+      <w:proofErr w:type="spellEnd"/>
+      <w:r>
+        <w:rPr>
+          <w:rFonts w:ascii="Times New Roman" w:hAnsi="Times New Roman" w:cs="Times New Roman"/>
+          <w:sz w:val="24"/>
+          <w:szCs w:val="24"/>
+        </w:rPr>
+        <w:t xml:space="preserve"> Word di folder </w:t>
+      </w:r>
+      <w:proofErr w:type="spellStart"/>
+      <w:r>
+        <w:rPr>
+          <w:rFonts w:ascii="Times New Roman" w:hAnsi="Times New Roman" w:cs="Times New Roman"/>
+          <w:sz w:val="24"/>
+          <w:szCs w:val="24"/>
+        </w:rPr>
+        <w:t>tsb</w:t>
+      </w:r>
+      <w:proofErr w:type="spellEnd"/>
     </w:p>
     <w:p>
       <w:pPr>
@@ -2326,6 +3467,47 @@
           <w:szCs w:val="24"/>
         </w:rPr>
       </w:pPr>
+      <w:r>
+        <w:rPr>
+          <w:noProof/>
+        </w:rPr>
+        <w:lastRenderedPageBreak/>
+        <w:drawing>
+          <wp:inline distT="0" distB="0" distL="0" distR="0" wp14:anchorId="520742B2" wp14:editId="1C83AA5D">
+            <wp:extent cx="5943600" cy="2185035"/>
+            <wp:effectExtent l="0" t="0" r="0" b="5715"/>
+            <wp:docPr id="21" name="Picture 21"/>
+            <wp:cNvGraphicFramePr>
+              <a:graphicFrameLocks xmlns:a="http://schemas.openxmlformats.org/drawingml/2006/main" noChangeAspect="1"/>
+            </wp:cNvGraphicFramePr>
+            <a:graphic xmlns:a="http://schemas.openxmlformats.org/drawingml/2006/main">
+              <a:graphicData uri="http://schemas.openxmlformats.org/drawingml/2006/picture">
+                <pic:pic xmlns:pic="http://schemas.openxmlformats.org/drawingml/2006/picture">
+                  <pic:nvPicPr>
+                    <pic:cNvPr id="1" name=""/>
+                    <pic:cNvPicPr/>
+                  </pic:nvPicPr>
+                  <pic:blipFill>
+                    <a:blip r:embed="rId28"/>
+                    <a:stretch>
+                      <a:fillRect/>
+                    </a:stretch>
+                  </pic:blipFill>
+                  <pic:spPr>
+                    <a:xfrm>
+                      <a:off x="0" y="0"/>
+                      <a:ext cx="5943600" cy="2185035"/>
+                    </a:xfrm>
+                    <a:prstGeom prst="rect">
+                      <a:avLst/>
+                    </a:prstGeom>
+                  </pic:spPr>
+                </pic:pic>
+              </a:graphicData>
+            </a:graphic>
+          </wp:inline>
+        </w:drawing>
+      </w:r>
     </w:p>
     <w:p>
       <w:pPr>
@@ -2337,14 +3519,6 @@
           <w:szCs w:val="24"/>
         </w:rPr>
       </w:pPr>
-      <w:r>
-        <w:rPr>
-          <w:rFonts w:ascii="Times New Roman" w:hAnsi="Times New Roman" w:cs="Times New Roman"/>
-          <w:sz w:val="24"/>
-          <w:szCs w:val="24"/>
-        </w:rPr>
-        <w:t>Directory tampil di terminal/powershell</w:t>
-      </w:r>
     </w:p>
     <w:p>
       <w:pPr>
@@ -2367,14 +3541,34 @@
           <w:szCs w:val="24"/>
         </w:rPr>
       </w:pPr>
-      <w:r>
-        <w:rPr>
-          <w:rFonts w:ascii="Times New Roman" w:hAnsi="Times New Roman" w:cs="Times New Roman"/>
-          <w:sz w:val="24"/>
-          <w:szCs w:val="24"/>
-        </w:rPr>
-        <w:t>Git init</w:t>
-      </w:r>
+      <w:proofErr w:type="spellStart"/>
+      <w:r>
+        <w:rPr>
+          <w:rFonts w:ascii="Times New Roman" w:hAnsi="Times New Roman" w:cs="Times New Roman"/>
+          <w:sz w:val="24"/>
+          <w:szCs w:val="24"/>
+        </w:rPr>
+        <w:t>Git</w:t>
+      </w:r>
+      <w:proofErr w:type="spellEnd"/>
+      <w:r>
+        <w:rPr>
+          <w:rFonts w:ascii="Times New Roman" w:hAnsi="Times New Roman" w:cs="Times New Roman"/>
+          <w:sz w:val="24"/>
+          <w:szCs w:val="24"/>
+        </w:rPr>
+        <w:t xml:space="preserve"> </w:t>
+      </w:r>
+      <w:proofErr w:type="spellStart"/>
+      <w:r>
+        <w:rPr>
+          <w:rFonts w:ascii="Times New Roman" w:hAnsi="Times New Roman" w:cs="Times New Roman"/>
+          <w:sz w:val="24"/>
+          <w:szCs w:val="24"/>
+        </w:rPr>
+        <w:t>init</w:t>
+      </w:r>
+      <w:proofErr w:type="spellEnd"/>
     </w:p>
     <w:p>
       <w:pPr>
@@ -2386,6 +3580,46 @@
           <w:szCs w:val="24"/>
         </w:rPr>
       </w:pPr>
+      <w:r>
+        <w:rPr>
+          <w:noProof/>
+        </w:rPr>
+        <w:drawing>
+          <wp:inline distT="0" distB="0" distL="0" distR="0" wp14:anchorId="3042B9F7" wp14:editId="224901B3">
+            <wp:extent cx="5943600" cy="1029335"/>
+            <wp:effectExtent l="0" t="0" r="0" b="0"/>
+            <wp:docPr id="22" name="Picture 22"/>
+            <wp:cNvGraphicFramePr>
+              <a:graphicFrameLocks xmlns:a="http://schemas.openxmlformats.org/drawingml/2006/main" noChangeAspect="1"/>
+            </wp:cNvGraphicFramePr>
+            <a:graphic xmlns:a="http://schemas.openxmlformats.org/drawingml/2006/main">
+              <a:graphicData uri="http://schemas.openxmlformats.org/drawingml/2006/picture">
+                <pic:pic xmlns:pic="http://schemas.openxmlformats.org/drawingml/2006/picture">
+                  <pic:nvPicPr>
+                    <pic:cNvPr id="1" name=""/>
+                    <pic:cNvPicPr/>
+                  </pic:nvPicPr>
+                  <pic:blipFill>
+                    <a:blip r:embed="rId29"/>
+                    <a:stretch>
+                      <a:fillRect/>
+                    </a:stretch>
+                  </pic:blipFill>
+                  <pic:spPr>
+                    <a:xfrm>
+                      <a:off x="0" y="0"/>
+                      <a:ext cx="5943600" cy="1029335"/>
+                    </a:xfrm>
+                    <a:prstGeom prst="rect">
+                      <a:avLst/>
+                    </a:prstGeom>
+                  </pic:spPr>
+                </pic:pic>
+              </a:graphicData>
+            </a:graphic>
+          </wp:inline>
+        </w:drawing>
+      </w:r>
     </w:p>
     <w:p>
       <w:pPr>
@@ -2397,14 +3631,401 @@
           <w:szCs w:val="24"/>
         </w:rPr>
       </w:pPr>
-      <w:r>
-        <w:rPr>
-          <w:rFonts w:ascii="Times New Roman" w:hAnsi="Times New Roman" w:cs="Times New Roman"/>
-          <w:sz w:val="24"/>
-          <w:szCs w:val="24"/>
+      <w:proofErr w:type="spellStart"/>
+      <w:r>
+        <w:rPr>
+          <w:rFonts w:ascii="Times New Roman" w:hAnsi="Times New Roman" w:cs="Times New Roman"/>
+          <w:sz w:val="24"/>
+          <w:szCs w:val="24"/>
+        </w:rPr>
+        <w:t>Git</w:t>
+      </w:r>
+      <w:proofErr w:type="spellEnd"/>
+      <w:r>
+        <w:rPr>
+          <w:rFonts w:ascii="Times New Roman" w:hAnsi="Times New Roman" w:cs="Times New Roman"/>
+          <w:sz w:val="24"/>
+          <w:szCs w:val="24"/>
+        </w:rPr>
+        <w:t xml:space="preserve"> commit</w:t>
+      </w:r>
+    </w:p>
+    <w:p>
+      <w:pPr>
+        <w:spacing w:after="0" w:line="240" w:lineRule="auto"/>
+        <w:ind w:left="567"/>
+        <w:rPr>
+          <w:rFonts w:ascii="Times New Roman" w:hAnsi="Times New Roman" w:cs="Times New Roman"/>
+          <w:sz w:val="24"/>
+          <w:szCs w:val="24"/>
+        </w:rPr>
+      </w:pPr>
+      <w:r>
+        <w:rPr>
+          <w:noProof/>
+        </w:rPr>
+        <w:drawing>
+          <wp:inline distT="0" distB="0" distL="0" distR="0" wp14:anchorId="354E0561" wp14:editId="6193B49A">
+            <wp:extent cx="5943600" cy="1263650"/>
+            <wp:effectExtent l="0" t="0" r="0" b="0"/>
+            <wp:docPr id="23" name="Picture 23"/>
+            <wp:cNvGraphicFramePr>
+              <a:graphicFrameLocks xmlns:a="http://schemas.openxmlformats.org/drawingml/2006/main" noChangeAspect="1"/>
+            </wp:cNvGraphicFramePr>
+            <a:graphic xmlns:a="http://schemas.openxmlformats.org/drawingml/2006/main">
+              <a:graphicData uri="http://schemas.openxmlformats.org/drawingml/2006/picture">
+                <pic:pic xmlns:pic="http://schemas.openxmlformats.org/drawingml/2006/picture">
+                  <pic:nvPicPr>
+                    <pic:cNvPr id="1" name=""/>
+                    <pic:cNvPicPr/>
+                  </pic:nvPicPr>
+                  <pic:blipFill>
+                    <a:blip r:embed="rId30"/>
+                    <a:stretch>
+                      <a:fillRect/>
+                    </a:stretch>
+                  </pic:blipFill>
+                  <pic:spPr>
+                    <a:xfrm>
+                      <a:off x="0" y="0"/>
+                      <a:ext cx="5943600" cy="1263650"/>
+                    </a:xfrm>
+                    <a:prstGeom prst="rect">
+                      <a:avLst/>
+                    </a:prstGeom>
+                  </pic:spPr>
+                </pic:pic>
+              </a:graphicData>
+            </a:graphic>
+          </wp:inline>
+        </w:drawing>
+      </w:r>
+    </w:p>
+    <w:p>
+      <w:pPr>
+        <w:spacing w:after="0" w:line="240" w:lineRule="auto"/>
+        <w:ind w:left="567"/>
+        <w:rPr>
+          <w:rFonts w:ascii="Times New Roman" w:hAnsi="Times New Roman" w:cs="Times New Roman"/>
+          <w:sz w:val="24"/>
+          <w:szCs w:val="24"/>
+        </w:rPr>
+      </w:pPr>
+    </w:p>
+    <w:p>
+      <w:pPr>
+        <w:spacing w:after="0" w:line="240" w:lineRule="auto"/>
+        <w:ind w:left="567"/>
+        <w:rPr>
+          <w:rFonts w:ascii="Times New Roman" w:hAnsi="Times New Roman" w:cs="Times New Roman"/>
+          <w:sz w:val="24"/>
+          <w:szCs w:val="24"/>
+        </w:rPr>
+      </w:pPr>
+      <w:proofErr w:type="spellStart"/>
+      <w:r>
+        <w:rPr>
+          <w:rFonts w:ascii="Times New Roman" w:hAnsi="Times New Roman" w:cs="Times New Roman"/>
+          <w:sz w:val="24"/>
+          <w:szCs w:val="24"/>
+        </w:rPr>
+        <w:t>Buat</w:t>
+      </w:r>
+      <w:proofErr w:type="spellEnd"/>
+      <w:r>
+        <w:rPr>
+          <w:rFonts w:ascii="Times New Roman" w:hAnsi="Times New Roman" w:cs="Times New Roman"/>
+          <w:sz w:val="24"/>
+          <w:szCs w:val="24"/>
+        </w:rPr>
+        <w:t xml:space="preserve"> repository di </w:t>
+      </w:r>
+      <w:proofErr w:type="spellStart"/>
+      <w:r>
+        <w:rPr>
+          <w:rFonts w:ascii="Times New Roman" w:hAnsi="Times New Roman" w:cs="Times New Roman"/>
+          <w:b/>
+          <w:sz w:val="24"/>
+          <w:szCs w:val="24"/>
+        </w:rPr>
+        <w:t>Github</w:t>
+      </w:r>
+      <w:proofErr w:type="spellEnd"/>
+      <w:r>
+        <w:rPr>
+          <w:rFonts w:ascii="Times New Roman" w:hAnsi="Times New Roman" w:cs="Times New Roman"/>
+          <w:sz w:val="24"/>
+          <w:szCs w:val="24"/>
+        </w:rPr>
+        <w:t xml:space="preserve"> </w:t>
+      </w:r>
+      <w:proofErr w:type="spellStart"/>
+      <w:r>
+        <w:rPr>
+          <w:rFonts w:ascii="Times New Roman" w:hAnsi="Times New Roman" w:cs="Times New Roman"/>
+          <w:sz w:val="24"/>
+          <w:szCs w:val="24"/>
+        </w:rPr>
+        <w:t>dengan</w:t>
+      </w:r>
+      <w:proofErr w:type="spellEnd"/>
+      <w:r>
+        <w:rPr>
+          <w:rFonts w:ascii="Times New Roman" w:hAnsi="Times New Roman" w:cs="Times New Roman"/>
+          <w:sz w:val="24"/>
+          <w:szCs w:val="24"/>
+        </w:rPr>
+        <w:t xml:space="preserve"> </w:t>
+      </w:r>
+      <w:proofErr w:type="spellStart"/>
+      <w:proofErr w:type="gramStart"/>
+      <w:r>
+        <w:rPr>
+          <w:rFonts w:ascii="Times New Roman" w:hAnsi="Times New Roman" w:cs="Times New Roman"/>
+          <w:sz w:val="24"/>
+          <w:szCs w:val="24"/>
+        </w:rPr>
+        <w:t>nama</w:t>
+      </w:r>
+      <w:proofErr w:type="spellEnd"/>
+      <w:proofErr w:type="gramEnd"/>
+      <w:r>
+        <w:rPr>
+          <w:rFonts w:ascii="Times New Roman" w:hAnsi="Times New Roman" w:cs="Times New Roman"/>
+          <w:sz w:val="24"/>
+          <w:szCs w:val="24"/>
+        </w:rPr>
+        <w:t xml:space="preserve"> </w:t>
+      </w:r>
+      <w:proofErr w:type="spellStart"/>
+      <w:r>
+        <w:rPr>
+          <w:rFonts w:ascii="Times New Roman" w:hAnsi="Times New Roman" w:cs="Times New Roman"/>
+          <w:sz w:val="24"/>
+          <w:szCs w:val="24"/>
+        </w:rPr>
+        <w:t>UlanganDenganVSCode</w:t>
+      </w:r>
+      <w:proofErr w:type="spellEnd"/>
+    </w:p>
+    <w:p>
+      <w:pPr>
+        <w:spacing w:after="0" w:line="240" w:lineRule="auto"/>
+        <w:ind w:left="567"/>
+        <w:rPr>
+          <w:rFonts w:ascii="Times New Roman" w:hAnsi="Times New Roman" w:cs="Times New Roman"/>
+          <w:sz w:val="24"/>
+          <w:szCs w:val="24"/>
+        </w:rPr>
+      </w:pPr>
+      <w:r>
+        <w:rPr>
+          <w:noProof/>
+        </w:rPr>
+        <w:drawing>
+          <wp:inline distT="0" distB="0" distL="0" distR="0" wp14:anchorId="0B6DAD15" wp14:editId="341B9D84">
+            <wp:extent cx="5943600" cy="1071880"/>
+            <wp:effectExtent l="0" t="0" r="0" b="0"/>
+            <wp:docPr id="24" name="Picture 24"/>
+            <wp:cNvGraphicFramePr>
+              <a:graphicFrameLocks xmlns:a="http://schemas.openxmlformats.org/drawingml/2006/main" noChangeAspect="1"/>
+            </wp:cNvGraphicFramePr>
+            <a:graphic xmlns:a="http://schemas.openxmlformats.org/drawingml/2006/main">
+              <a:graphicData uri="http://schemas.openxmlformats.org/drawingml/2006/picture">
+                <pic:pic xmlns:pic="http://schemas.openxmlformats.org/drawingml/2006/picture">
+                  <pic:nvPicPr>
+                    <pic:cNvPr id="1" name=""/>
+                    <pic:cNvPicPr/>
+                  </pic:nvPicPr>
+                  <pic:blipFill>
+                    <a:blip r:embed="rId31"/>
+                    <a:stretch>
+                      <a:fillRect/>
+                    </a:stretch>
+                  </pic:blipFill>
+                  <pic:spPr>
+                    <a:xfrm>
+                      <a:off x="0" y="0"/>
+                      <a:ext cx="5943600" cy="1071880"/>
+                    </a:xfrm>
+                    <a:prstGeom prst="rect">
+                      <a:avLst/>
+                    </a:prstGeom>
+                  </pic:spPr>
+                </pic:pic>
+              </a:graphicData>
+            </a:graphic>
+          </wp:inline>
+        </w:drawing>
+      </w:r>
+    </w:p>
+    <w:p>
+      <w:pPr>
+        <w:spacing w:after="0" w:line="240" w:lineRule="auto"/>
+        <w:ind w:left="567"/>
+        <w:rPr>
+          <w:rFonts w:ascii="Times New Roman" w:hAnsi="Times New Roman" w:cs="Times New Roman"/>
+          <w:sz w:val="24"/>
+          <w:szCs w:val="24"/>
+        </w:rPr>
+      </w:pPr>
+      <w:r>
+        <w:rPr>
+          <w:rFonts w:ascii="Times New Roman" w:hAnsi="Times New Roman" w:cs="Times New Roman"/>
+          <w:sz w:val="24"/>
+          <w:szCs w:val="24"/>
+        </w:rPr>
+        <w:t xml:space="preserve">Set Remote Origin </w:t>
+      </w:r>
+      <w:proofErr w:type="spellStart"/>
+      <w:r>
+        <w:rPr>
+          <w:rFonts w:ascii="Times New Roman" w:hAnsi="Times New Roman" w:cs="Times New Roman"/>
+          <w:sz w:val="24"/>
+          <w:szCs w:val="24"/>
+        </w:rPr>
+        <w:t>ke</w:t>
+      </w:r>
+      <w:proofErr w:type="spellEnd"/>
+      <w:r>
+        <w:rPr>
+          <w:rFonts w:ascii="Times New Roman" w:hAnsi="Times New Roman" w:cs="Times New Roman"/>
+          <w:sz w:val="24"/>
+          <w:szCs w:val="24"/>
+        </w:rPr>
+        <w:t xml:space="preserve"> folder repository</w:t>
+      </w:r>
+    </w:p>
+    <w:p>
+      <w:pPr>
+        <w:spacing w:after="0" w:line="240" w:lineRule="auto"/>
+        <w:ind w:left="567"/>
+        <w:rPr>
+          <w:rFonts w:ascii="Times New Roman" w:hAnsi="Times New Roman" w:cs="Times New Roman"/>
+          <w:sz w:val="24"/>
+          <w:szCs w:val="24"/>
+        </w:rPr>
+      </w:pPr>
+      <w:r>
+        <w:rPr>
+          <w:noProof/>
+        </w:rPr>
+        <w:drawing>
+          <wp:inline distT="0" distB="0" distL="0" distR="0" wp14:anchorId="663B7008" wp14:editId="5AD65ECF">
+            <wp:extent cx="5943600" cy="704850"/>
+            <wp:effectExtent l="0" t="0" r="0" b="0"/>
+            <wp:docPr id="25" name="Picture 25"/>
+            <wp:cNvGraphicFramePr>
+              <a:graphicFrameLocks xmlns:a="http://schemas.openxmlformats.org/drawingml/2006/main" noChangeAspect="1"/>
+            </wp:cNvGraphicFramePr>
+            <a:graphic xmlns:a="http://schemas.openxmlformats.org/drawingml/2006/main">
+              <a:graphicData uri="http://schemas.openxmlformats.org/drawingml/2006/picture">
+                <pic:pic xmlns:pic="http://schemas.openxmlformats.org/drawingml/2006/picture">
+                  <pic:nvPicPr>
+                    <pic:cNvPr id="1" name=""/>
+                    <pic:cNvPicPr/>
+                  </pic:nvPicPr>
+                  <pic:blipFill>
+                    <a:blip r:embed="rId32"/>
+                    <a:stretch>
+                      <a:fillRect/>
+                    </a:stretch>
+                  </pic:blipFill>
+                  <pic:spPr>
+                    <a:xfrm>
+                      <a:off x="0" y="0"/>
+                      <a:ext cx="5943600" cy="704850"/>
+                    </a:xfrm>
+                    <a:prstGeom prst="rect">
+                      <a:avLst/>
+                    </a:prstGeom>
+                  </pic:spPr>
+                </pic:pic>
+              </a:graphicData>
+            </a:graphic>
+          </wp:inline>
+        </w:drawing>
+      </w:r>
+    </w:p>
+    <w:p>
+      <w:pPr>
+        <w:spacing w:after="0" w:line="240" w:lineRule="auto"/>
+        <w:ind w:left="567"/>
+        <w:rPr>
+          <w:rFonts w:ascii="Times New Roman" w:hAnsi="Times New Roman" w:cs="Times New Roman"/>
+          <w:sz w:val="24"/>
+          <w:szCs w:val="24"/>
+        </w:rPr>
+      </w:pPr>
+      <w:proofErr w:type="spellStart"/>
+      <w:r>
+        <w:rPr>
+          <w:rFonts w:ascii="Times New Roman" w:hAnsi="Times New Roman" w:cs="Times New Roman"/>
+          <w:sz w:val="24"/>
+          <w:szCs w:val="24"/>
+        </w:rPr>
+        <w:t>Cek</w:t>
+      </w:r>
+      <w:proofErr w:type="spellEnd"/>
+      <w:r>
+        <w:rPr>
+          <w:rFonts w:ascii="Times New Roman" w:hAnsi="Times New Roman" w:cs="Times New Roman"/>
+          <w:sz w:val="24"/>
+          <w:szCs w:val="24"/>
+        </w:rPr>
+        <w:t xml:space="preserve"> Remote Origin</w:t>
+      </w:r>
+    </w:p>
+    <w:p>
+      <w:pPr>
+        <w:spacing w:after="0" w:line="240" w:lineRule="auto"/>
+        <w:ind w:left="567"/>
+        <w:rPr>
+          <w:rFonts w:ascii="Times New Roman" w:hAnsi="Times New Roman" w:cs="Times New Roman"/>
+          <w:sz w:val="24"/>
+          <w:szCs w:val="24"/>
+        </w:rPr>
+      </w:pPr>
+      <w:r>
+        <w:rPr>
+          <w:noProof/>
         </w:rPr>
         <w:lastRenderedPageBreak/>
-        <w:t>Git commit</w:t>
+        <w:drawing>
+          <wp:inline distT="0" distB="0" distL="0" distR="0" wp14:anchorId="7688B1CE" wp14:editId="271F2876">
+            <wp:extent cx="5943600" cy="704850"/>
+            <wp:effectExtent l="0" t="0" r="0" b="0"/>
+            <wp:docPr id="26" name="Picture 26"/>
+            <wp:cNvGraphicFramePr>
+              <a:graphicFrameLocks xmlns:a="http://schemas.openxmlformats.org/drawingml/2006/main" noChangeAspect="1"/>
+            </wp:cNvGraphicFramePr>
+            <a:graphic xmlns:a="http://schemas.openxmlformats.org/drawingml/2006/main">
+              <a:graphicData uri="http://schemas.openxmlformats.org/drawingml/2006/picture">
+                <pic:pic xmlns:pic="http://schemas.openxmlformats.org/drawingml/2006/picture">
+                  <pic:nvPicPr>
+                    <pic:cNvPr id="1" name=""/>
+                    <pic:cNvPicPr/>
+                  </pic:nvPicPr>
+                  <pic:blipFill>
+                    <a:blip r:embed="rId32"/>
+                    <a:stretch>
+                      <a:fillRect/>
+                    </a:stretch>
+                  </pic:blipFill>
+                  <pic:spPr>
+                    <a:xfrm>
+                      <a:off x="0" y="0"/>
+                      <a:ext cx="5943600" cy="704850"/>
+                    </a:xfrm>
+                    <a:prstGeom prst="rect">
+                      <a:avLst/>
+                    </a:prstGeom>
+                  </pic:spPr>
+                </pic:pic>
+              </a:graphicData>
+            </a:graphic>
+          </wp:inline>
+        </w:drawing>
       </w:r>
     </w:p>
     <w:p>
@@ -2417,6 +4038,52 @@
           <w:szCs w:val="24"/>
         </w:rPr>
       </w:pPr>
+      <w:proofErr w:type="spellStart"/>
+      <w:r>
+        <w:rPr>
+          <w:rFonts w:ascii="Times New Roman" w:hAnsi="Times New Roman" w:cs="Times New Roman"/>
+          <w:sz w:val="24"/>
+          <w:szCs w:val="24"/>
+        </w:rPr>
+        <w:t>Lakukan</w:t>
+      </w:r>
+      <w:proofErr w:type="spellEnd"/>
+      <w:r>
+        <w:rPr>
+          <w:rFonts w:ascii="Times New Roman" w:hAnsi="Times New Roman" w:cs="Times New Roman"/>
+          <w:sz w:val="24"/>
+          <w:szCs w:val="24"/>
+        </w:rPr>
+        <w:t xml:space="preserve"> upload/Push </w:t>
+      </w:r>
+      <w:proofErr w:type="spellStart"/>
+      <w:r>
+        <w:rPr>
+          <w:rFonts w:ascii="Times New Roman" w:hAnsi="Times New Roman" w:cs="Times New Roman"/>
+          <w:sz w:val="24"/>
+          <w:szCs w:val="24"/>
+        </w:rPr>
+        <w:t>ke</w:t>
+      </w:r>
+      <w:proofErr w:type="spellEnd"/>
+      <w:r>
+        <w:rPr>
+          <w:rFonts w:ascii="Times New Roman" w:hAnsi="Times New Roman" w:cs="Times New Roman"/>
+          <w:sz w:val="24"/>
+          <w:szCs w:val="24"/>
+        </w:rPr>
+        <w:t xml:space="preserve"> </w:t>
+      </w:r>
+      <w:proofErr w:type="spellStart"/>
+      <w:r>
+        <w:rPr>
+          <w:rFonts w:ascii="Times New Roman" w:hAnsi="Times New Roman" w:cs="Times New Roman"/>
+          <w:sz w:val="24"/>
+          <w:szCs w:val="24"/>
+        </w:rPr>
+        <w:t>github</w:t>
+      </w:r>
+      <w:proofErr w:type="spellEnd"/>
     </w:p>
     <w:p>
       <w:pPr>
@@ -2428,49 +4095,6 @@
           <w:szCs w:val="24"/>
         </w:rPr>
       </w:pPr>
-      <w:r>
-        <w:rPr>
-          <w:rFonts w:ascii="Times New Roman" w:hAnsi="Times New Roman" w:cs="Times New Roman"/>
-          <w:sz w:val="24"/>
-          <w:szCs w:val="24"/>
-        </w:rPr>
-        <w:t xml:space="preserve">Buat repository di </w:t>
-      </w:r>
-      <w:r>
-        <w:rPr>
-          <w:rFonts w:ascii="Times New Roman" w:hAnsi="Times New Roman" w:cs="Times New Roman"/>
-          <w:b/>
-          <w:sz w:val="24"/>
-          <w:szCs w:val="24"/>
-        </w:rPr>
-        <w:t>Github</w:t>
-      </w:r>
-      <w:r>
-        <w:rPr>
-          <w:rFonts w:ascii="Times New Roman" w:hAnsi="Times New Roman" w:cs="Times New Roman"/>
-          <w:sz w:val="24"/>
-          <w:szCs w:val="24"/>
-        </w:rPr>
-        <w:t xml:space="preserve"> dengan </w:t>
-      </w:r>
-      <w:proofErr w:type="gramStart"/>
-      <w:r>
-        <w:rPr>
-          <w:rFonts w:ascii="Times New Roman" w:hAnsi="Times New Roman" w:cs="Times New Roman"/>
-          <w:sz w:val="24"/>
-          <w:szCs w:val="24"/>
-        </w:rPr>
-        <w:t>nama</w:t>
-      </w:r>
-      <w:proofErr w:type="gramEnd"/>
-      <w:r>
-        <w:rPr>
-          <w:rFonts w:ascii="Times New Roman" w:hAnsi="Times New Roman" w:cs="Times New Roman"/>
-          <w:sz w:val="24"/>
-          <w:szCs w:val="24"/>
-        </w:rPr>
-        <w:t xml:space="preserve"> UlanganDenganVSCode</w:t>
-      </w:r>
     </w:p>
     <w:p>
       <w:pPr>
@@ -2482,6 +4106,34 @@
           <w:szCs w:val="24"/>
         </w:rPr>
       </w:pPr>
+      <w:proofErr w:type="spellStart"/>
+      <w:r>
+        <w:rPr>
+          <w:rFonts w:ascii="Times New Roman" w:hAnsi="Times New Roman" w:cs="Times New Roman"/>
+          <w:sz w:val="24"/>
+          <w:szCs w:val="24"/>
+        </w:rPr>
+        <w:t>Cek</w:t>
+      </w:r>
+      <w:proofErr w:type="spellEnd"/>
+      <w:r>
+        <w:rPr>
+          <w:rFonts w:ascii="Times New Roman" w:hAnsi="Times New Roman" w:cs="Times New Roman"/>
+          <w:sz w:val="24"/>
+          <w:szCs w:val="24"/>
+        </w:rPr>
+        <w:t xml:space="preserve"> repository di </w:t>
+      </w:r>
+      <w:proofErr w:type="spellStart"/>
+      <w:r>
+        <w:rPr>
+          <w:rFonts w:ascii="Times New Roman" w:hAnsi="Times New Roman" w:cs="Times New Roman"/>
+          <w:sz w:val="24"/>
+          <w:szCs w:val="24"/>
+        </w:rPr>
+        <w:t>github</w:t>
+      </w:r>
+      <w:proofErr w:type="spellEnd"/>
     </w:p>
     <w:p>
       <w:pPr>
@@ -2493,14 +4145,6 @@
           <w:szCs w:val="24"/>
         </w:rPr>
       </w:pPr>
-      <w:r>
-        <w:rPr>
-          <w:rFonts w:ascii="Times New Roman" w:hAnsi="Times New Roman" w:cs="Times New Roman"/>
-          <w:sz w:val="24"/>
-          <w:szCs w:val="24"/>
-        </w:rPr>
-        <w:t>Set Remote Origin ke folder repository</w:t>
-      </w:r>
     </w:p>
     <w:p>
       <w:pPr>
@@ -2512,115 +4156,70 @@
           <w:szCs w:val="24"/>
         </w:rPr>
       </w:pPr>
-    </w:p>
-    <w:p>
-      <w:pPr>
-        <w:spacing w:after="0" w:line="240" w:lineRule="auto"/>
-        <w:ind w:left="567"/>
-        <w:rPr>
-          <w:rFonts w:ascii="Times New Roman" w:hAnsi="Times New Roman" w:cs="Times New Roman"/>
-          <w:sz w:val="24"/>
-          <w:szCs w:val="24"/>
-        </w:rPr>
-      </w:pPr>
-      <w:r>
-        <w:rPr>
-          <w:rFonts w:ascii="Times New Roman" w:hAnsi="Times New Roman" w:cs="Times New Roman"/>
-          <w:sz w:val="24"/>
-          <w:szCs w:val="24"/>
-        </w:rPr>
-        <w:t>Cek Remote Origin</w:t>
-      </w:r>
-    </w:p>
-    <w:p>
-      <w:pPr>
-        <w:spacing w:after="0" w:line="240" w:lineRule="auto"/>
-        <w:ind w:left="567"/>
-        <w:rPr>
-          <w:rFonts w:ascii="Times New Roman" w:hAnsi="Times New Roman" w:cs="Times New Roman"/>
-          <w:sz w:val="24"/>
-          <w:szCs w:val="24"/>
-        </w:rPr>
-      </w:pPr>
-    </w:p>
-    <w:p>
-      <w:pPr>
-        <w:spacing w:after="0" w:line="240" w:lineRule="auto"/>
-        <w:ind w:left="567"/>
-        <w:rPr>
-          <w:rFonts w:ascii="Times New Roman" w:hAnsi="Times New Roman" w:cs="Times New Roman"/>
-          <w:sz w:val="24"/>
-          <w:szCs w:val="24"/>
-        </w:rPr>
-      </w:pPr>
-      <w:r>
-        <w:rPr>
-          <w:rFonts w:ascii="Times New Roman" w:hAnsi="Times New Roman" w:cs="Times New Roman"/>
-          <w:sz w:val="24"/>
-          <w:szCs w:val="24"/>
-        </w:rPr>
-        <w:t>Lakukan upload/Push ke github</w:t>
-      </w:r>
-    </w:p>
-    <w:p>
-      <w:pPr>
-        <w:spacing w:after="0" w:line="240" w:lineRule="auto"/>
-        <w:ind w:left="567"/>
-        <w:rPr>
-          <w:rFonts w:ascii="Times New Roman" w:hAnsi="Times New Roman" w:cs="Times New Roman"/>
-          <w:sz w:val="24"/>
-          <w:szCs w:val="24"/>
-        </w:rPr>
-      </w:pPr>
-    </w:p>
-    <w:p>
-      <w:pPr>
-        <w:spacing w:after="0" w:line="240" w:lineRule="auto"/>
-        <w:ind w:left="567"/>
-        <w:rPr>
-          <w:rFonts w:ascii="Times New Roman" w:hAnsi="Times New Roman" w:cs="Times New Roman"/>
-          <w:sz w:val="24"/>
-          <w:szCs w:val="24"/>
-        </w:rPr>
-      </w:pPr>
-      <w:r>
-        <w:rPr>
-          <w:rFonts w:ascii="Times New Roman" w:hAnsi="Times New Roman" w:cs="Times New Roman"/>
-          <w:sz w:val="24"/>
-          <w:szCs w:val="24"/>
-        </w:rPr>
-        <w:t>Cek repository di github</w:t>
-      </w:r>
-    </w:p>
-    <w:p>
-      <w:pPr>
-        <w:spacing w:after="0" w:line="240" w:lineRule="auto"/>
-        <w:ind w:left="567"/>
-        <w:rPr>
-          <w:rFonts w:ascii="Times New Roman" w:hAnsi="Times New Roman" w:cs="Times New Roman"/>
-          <w:sz w:val="24"/>
-          <w:szCs w:val="24"/>
-        </w:rPr>
-      </w:pPr>
-    </w:p>
-    <w:p>
-      <w:pPr>
-        <w:spacing w:after="0" w:line="240" w:lineRule="auto"/>
-        <w:ind w:left="567"/>
-        <w:rPr>
-          <w:rFonts w:ascii="Times New Roman" w:hAnsi="Times New Roman" w:cs="Times New Roman"/>
-          <w:sz w:val="24"/>
-          <w:szCs w:val="24"/>
-        </w:rPr>
-      </w:pPr>
-      <w:r>
-        <w:rPr>
-          <w:rFonts w:ascii="Times New Roman" w:hAnsi="Times New Roman" w:cs="Times New Roman"/>
-          <w:sz w:val="24"/>
-          <w:szCs w:val="24"/>
-        </w:rPr>
-        <w:t>Lakukan commit minimal 5 kali pada file tsb</w:t>
-      </w:r>
+      <w:proofErr w:type="spellStart"/>
+      <w:r>
+        <w:rPr>
+          <w:rFonts w:ascii="Times New Roman" w:hAnsi="Times New Roman" w:cs="Times New Roman"/>
+          <w:sz w:val="24"/>
+          <w:szCs w:val="24"/>
+        </w:rPr>
+        <w:t>Lakukan</w:t>
+      </w:r>
+      <w:proofErr w:type="spellEnd"/>
+      <w:r>
+        <w:rPr>
+          <w:rFonts w:ascii="Times New Roman" w:hAnsi="Times New Roman" w:cs="Times New Roman"/>
+          <w:sz w:val="24"/>
+          <w:szCs w:val="24"/>
+        </w:rPr>
+        <w:t xml:space="preserve"> commit minimal </w:t>
+      </w:r>
+      <w:r>
+        <w:rPr>
+          <w:rFonts w:ascii="Times New Roman" w:hAnsi="Times New Roman" w:cs="Times New Roman"/>
+          <w:sz w:val="24"/>
+          <w:szCs w:val="24"/>
+        </w:rPr>
+        <w:t>2</w:t>
+      </w:r>
+      <w:bookmarkStart w:id="0" w:name="_GoBack"/>
+      <w:bookmarkEnd w:id="0"/>
+      <w:r>
+        <w:rPr>
+          <w:rFonts w:ascii="Times New Roman" w:hAnsi="Times New Roman" w:cs="Times New Roman"/>
+          <w:sz w:val="24"/>
+          <w:szCs w:val="24"/>
+        </w:rPr>
+        <w:t xml:space="preserve"> kali </w:t>
+      </w:r>
+      <w:proofErr w:type="spellStart"/>
+      <w:r>
+        <w:rPr>
+          <w:rFonts w:ascii="Times New Roman" w:hAnsi="Times New Roman" w:cs="Times New Roman"/>
+          <w:sz w:val="24"/>
+          <w:szCs w:val="24"/>
+        </w:rPr>
+        <w:t>pada</w:t>
+      </w:r>
+      <w:proofErr w:type="spellEnd"/>
+      <w:r>
+        <w:rPr>
+          <w:rFonts w:ascii="Times New Roman" w:hAnsi="Times New Roman" w:cs="Times New Roman"/>
+          <w:sz w:val="24"/>
+          <w:szCs w:val="24"/>
+        </w:rPr>
+        <w:t xml:space="preserve"> file </w:t>
+      </w:r>
+      <w:proofErr w:type="spellStart"/>
+      <w:r>
+        <w:rPr>
+          <w:rFonts w:ascii="Times New Roman" w:hAnsi="Times New Roman" w:cs="Times New Roman"/>
+          <w:sz w:val="24"/>
+          <w:szCs w:val="24"/>
+        </w:rPr>
+        <w:t>tsb</w:t>
+      </w:r>
+      <w:proofErr w:type="spellEnd"/>
     </w:p>
     <w:p>
       <w:pPr>
@@ -2717,50 +4316,243 @@
           <w:szCs w:val="24"/>
         </w:rPr>
       </w:pPr>
-      <w:r>
-        <w:rPr>
-          <w:rFonts w:ascii="Times New Roman" w:hAnsi="Times New Roman" w:cs="Times New Roman"/>
-          <w:sz w:val="24"/>
-          <w:szCs w:val="24"/>
-        </w:rPr>
-        <w:t>Buat sebuah file Ms Word</w:t>
-      </w:r>
-    </w:p>
-    <w:p>
-      <w:pPr>
-        <w:spacing w:after="0" w:line="240" w:lineRule="auto"/>
-        <w:rPr>
-          <w:rFonts w:ascii="Times New Roman" w:hAnsi="Times New Roman" w:cs="Times New Roman"/>
-          <w:sz w:val="24"/>
-          <w:szCs w:val="24"/>
-        </w:rPr>
-      </w:pPr>
-    </w:p>
-    <w:p>
-      <w:pPr>
-        <w:spacing w:after="0" w:line="240" w:lineRule="auto"/>
-        <w:rPr>
-          <w:rFonts w:ascii="Times New Roman" w:hAnsi="Times New Roman" w:cs="Times New Roman"/>
-          <w:sz w:val="24"/>
-          <w:szCs w:val="24"/>
-        </w:rPr>
-      </w:pPr>
-      <w:r>
-        <w:rPr>
-          <w:rFonts w:ascii="Times New Roman" w:hAnsi="Times New Roman" w:cs="Times New Roman"/>
-          <w:sz w:val="24"/>
-          <w:szCs w:val="24"/>
-        </w:rPr>
-        <w:t>Buat sebuah file .gitignore dengan VSCode</w:t>
-      </w:r>
-      <w:r>
-        <w:rPr>
-          <w:rFonts w:ascii="Times New Roman" w:hAnsi="Times New Roman" w:cs="Times New Roman"/>
-          <w:sz w:val="24"/>
-          <w:szCs w:val="24"/>
-        </w:rPr>
-        <w:t xml:space="preserve"> dan isi file tsb dengan </w:t>
-      </w:r>
+      <w:proofErr w:type="spellStart"/>
+      <w:r>
+        <w:rPr>
+          <w:rFonts w:ascii="Times New Roman" w:hAnsi="Times New Roman" w:cs="Times New Roman"/>
+          <w:sz w:val="24"/>
+          <w:szCs w:val="24"/>
+        </w:rPr>
+        <w:t>Buat</w:t>
+      </w:r>
+      <w:proofErr w:type="spellEnd"/>
+      <w:r>
+        <w:rPr>
+          <w:rFonts w:ascii="Times New Roman" w:hAnsi="Times New Roman" w:cs="Times New Roman"/>
+          <w:sz w:val="24"/>
+          <w:szCs w:val="24"/>
+        </w:rPr>
+        <w:t xml:space="preserve"> </w:t>
+      </w:r>
+      <w:proofErr w:type="spellStart"/>
+      <w:r>
+        <w:rPr>
+          <w:rFonts w:ascii="Times New Roman" w:hAnsi="Times New Roman" w:cs="Times New Roman"/>
+          <w:sz w:val="24"/>
+          <w:szCs w:val="24"/>
+        </w:rPr>
+        <w:t>sebuah</w:t>
+      </w:r>
+      <w:proofErr w:type="spellEnd"/>
+      <w:r>
+        <w:rPr>
+          <w:rFonts w:ascii="Times New Roman" w:hAnsi="Times New Roman" w:cs="Times New Roman"/>
+          <w:sz w:val="24"/>
+          <w:szCs w:val="24"/>
+        </w:rPr>
+        <w:t xml:space="preserve"> file </w:t>
+      </w:r>
+      <w:proofErr w:type="spellStart"/>
+      <w:r>
+        <w:rPr>
+          <w:rFonts w:ascii="Times New Roman" w:hAnsi="Times New Roman" w:cs="Times New Roman"/>
+          <w:sz w:val="24"/>
+          <w:szCs w:val="24"/>
+        </w:rPr>
+        <w:t>Ms</w:t>
+      </w:r>
+      <w:proofErr w:type="spellEnd"/>
+      <w:r>
+        <w:rPr>
+          <w:rFonts w:ascii="Times New Roman" w:hAnsi="Times New Roman" w:cs="Times New Roman"/>
+          <w:sz w:val="24"/>
+          <w:szCs w:val="24"/>
+        </w:rPr>
+        <w:t xml:space="preserve"> Word</w:t>
+      </w:r>
+    </w:p>
+    <w:p>
+      <w:pPr>
+        <w:spacing w:after="0" w:line="240" w:lineRule="auto"/>
+        <w:rPr>
+          <w:rFonts w:ascii="Times New Roman" w:hAnsi="Times New Roman" w:cs="Times New Roman"/>
+          <w:sz w:val="24"/>
+          <w:szCs w:val="24"/>
+        </w:rPr>
+      </w:pPr>
+    </w:p>
+    <w:p>
+      <w:pPr>
+        <w:spacing w:after="0" w:line="240" w:lineRule="auto"/>
+        <w:rPr>
+          <w:rFonts w:ascii="Times New Roman" w:hAnsi="Times New Roman" w:cs="Times New Roman"/>
+          <w:sz w:val="24"/>
+          <w:szCs w:val="24"/>
+        </w:rPr>
+      </w:pPr>
+      <w:proofErr w:type="spellStart"/>
+      <w:r>
+        <w:rPr>
+          <w:rFonts w:ascii="Times New Roman" w:hAnsi="Times New Roman" w:cs="Times New Roman"/>
+          <w:sz w:val="24"/>
+          <w:szCs w:val="24"/>
+        </w:rPr>
+        <w:t>Buat</w:t>
+      </w:r>
+      <w:proofErr w:type="spellEnd"/>
+      <w:r>
+        <w:rPr>
+          <w:rFonts w:ascii="Times New Roman" w:hAnsi="Times New Roman" w:cs="Times New Roman"/>
+          <w:sz w:val="24"/>
+          <w:szCs w:val="24"/>
+        </w:rPr>
+        <w:t xml:space="preserve"> </w:t>
+      </w:r>
+      <w:proofErr w:type="spellStart"/>
+      <w:r>
+        <w:rPr>
+          <w:rFonts w:ascii="Times New Roman" w:hAnsi="Times New Roman" w:cs="Times New Roman"/>
+          <w:sz w:val="24"/>
+          <w:szCs w:val="24"/>
+        </w:rPr>
+        <w:t>sebuah</w:t>
+      </w:r>
+      <w:proofErr w:type="spellEnd"/>
+      <w:r>
+        <w:rPr>
+          <w:rFonts w:ascii="Times New Roman" w:hAnsi="Times New Roman" w:cs="Times New Roman"/>
+          <w:sz w:val="24"/>
+          <w:szCs w:val="24"/>
+        </w:rPr>
+        <w:t xml:space="preserve"> file .</w:t>
+      </w:r>
+      <w:proofErr w:type="spellStart"/>
+      <w:r>
+        <w:rPr>
+          <w:rFonts w:ascii="Times New Roman" w:hAnsi="Times New Roman" w:cs="Times New Roman"/>
+          <w:sz w:val="24"/>
+          <w:szCs w:val="24"/>
+        </w:rPr>
+        <w:t>gitignore</w:t>
+      </w:r>
+      <w:proofErr w:type="spellEnd"/>
+      <w:r>
+        <w:rPr>
+          <w:rFonts w:ascii="Times New Roman" w:hAnsi="Times New Roman" w:cs="Times New Roman"/>
+          <w:sz w:val="24"/>
+          <w:szCs w:val="24"/>
+        </w:rPr>
+        <w:t xml:space="preserve"> </w:t>
+      </w:r>
+      <w:proofErr w:type="spellStart"/>
+      <w:r>
+        <w:rPr>
+          <w:rFonts w:ascii="Times New Roman" w:hAnsi="Times New Roman" w:cs="Times New Roman"/>
+          <w:sz w:val="24"/>
+          <w:szCs w:val="24"/>
+        </w:rPr>
+        <w:t>dengan</w:t>
+      </w:r>
+      <w:proofErr w:type="spellEnd"/>
+      <w:r>
+        <w:rPr>
+          <w:rFonts w:ascii="Times New Roman" w:hAnsi="Times New Roman" w:cs="Times New Roman"/>
+          <w:sz w:val="24"/>
+          <w:szCs w:val="24"/>
+        </w:rPr>
+        <w:t xml:space="preserve"> </w:t>
+      </w:r>
+      <w:proofErr w:type="spellStart"/>
+      <w:r>
+        <w:rPr>
+          <w:rFonts w:ascii="Times New Roman" w:hAnsi="Times New Roman" w:cs="Times New Roman"/>
+          <w:sz w:val="24"/>
+          <w:szCs w:val="24"/>
+        </w:rPr>
+        <w:t>VSCode</w:t>
+      </w:r>
+      <w:proofErr w:type="spellEnd"/>
+      <w:r>
+        <w:rPr>
+          <w:rFonts w:ascii="Times New Roman" w:hAnsi="Times New Roman" w:cs="Times New Roman"/>
+          <w:sz w:val="24"/>
+          <w:szCs w:val="24"/>
+        </w:rPr>
+        <w:t xml:space="preserve"> </w:t>
+      </w:r>
+      <w:proofErr w:type="spellStart"/>
+      <w:r>
+        <w:rPr>
+          <w:rFonts w:ascii="Times New Roman" w:hAnsi="Times New Roman" w:cs="Times New Roman"/>
+          <w:sz w:val="24"/>
+          <w:szCs w:val="24"/>
+        </w:rPr>
+        <w:t>dan</w:t>
+      </w:r>
+      <w:proofErr w:type="spellEnd"/>
+      <w:r>
+        <w:rPr>
+          <w:rFonts w:ascii="Times New Roman" w:hAnsi="Times New Roman" w:cs="Times New Roman"/>
+          <w:sz w:val="24"/>
+          <w:szCs w:val="24"/>
+        </w:rPr>
+        <w:t xml:space="preserve"> </w:t>
+      </w:r>
+      <w:proofErr w:type="spellStart"/>
+      <w:r>
+        <w:rPr>
+          <w:rFonts w:ascii="Times New Roman" w:hAnsi="Times New Roman" w:cs="Times New Roman"/>
+          <w:sz w:val="24"/>
+          <w:szCs w:val="24"/>
+        </w:rPr>
+        <w:t>isi</w:t>
+      </w:r>
+      <w:proofErr w:type="spellEnd"/>
+      <w:r>
+        <w:rPr>
+          <w:rFonts w:ascii="Times New Roman" w:hAnsi="Times New Roman" w:cs="Times New Roman"/>
+          <w:sz w:val="24"/>
+          <w:szCs w:val="24"/>
+        </w:rPr>
+        <w:t xml:space="preserve"> file </w:t>
+      </w:r>
+      <w:proofErr w:type="spellStart"/>
+      <w:r>
+        <w:rPr>
+          <w:rFonts w:ascii="Times New Roman" w:hAnsi="Times New Roman" w:cs="Times New Roman"/>
+          <w:sz w:val="24"/>
+          <w:szCs w:val="24"/>
+        </w:rPr>
+        <w:t>tsb</w:t>
+      </w:r>
+      <w:proofErr w:type="spellEnd"/>
+      <w:r>
+        <w:rPr>
+          <w:rFonts w:ascii="Times New Roman" w:hAnsi="Times New Roman" w:cs="Times New Roman"/>
+          <w:sz w:val="24"/>
+          <w:szCs w:val="24"/>
+        </w:rPr>
+        <w:t xml:space="preserve"> </w:t>
+      </w:r>
+      <w:proofErr w:type="spellStart"/>
+      <w:r>
+        <w:rPr>
+          <w:rFonts w:ascii="Times New Roman" w:hAnsi="Times New Roman" w:cs="Times New Roman"/>
+          <w:sz w:val="24"/>
+          <w:szCs w:val="24"/>
+        </w:rPr>
+        <w:t>dengan</w:t>
+      </w:r>
+      <w:proofErr w:type="spellEnd"/>
+      <w:r>
+        <w:rPr>
+          <w:rFonts w:ascii="Times New Roman" w:hAnsi="Times New Roman" w:cs="Times New Roman"/>
+          <w:sz w:val="24"/>
+          <w:szCs w:val="24"/>
+        </w:rPr>
+        <w:t xml:space="preserve"> </w:t>
+      </w:r>
+      <w:proofErr w:type="spellStart"/>
       <w:proofErr w:type="gramStart"/>
       <w:r>
         <w:rPr>
@@ -2770,6 +4562,7 @@
         </w:rPr>
         <w:t>nama</w:t>
       </w:r>
+      <w:proofErr w:type="spellEnd"/>
       <w:proofErr w:type="gramEnd"/>
       <w:r>
         <w:rPr>
@@ -2777,35 +4570,99 @@
           <w:sz w:val="24"/>
           <w:szCs w:val="24"/>
         </w:rPr>
-        <w:t xml:space="preserve"> file yang akan di ignore</w:t>
-      </w:r>
-    </w:p>
-    <w:p>
-      <w:pPr>
-        <w:spacing w:after="0" w:line="240" w:lineRule="auto"/>
-        <w:rPr>
-          <w:rFonts w:ascii="Times New Roman" w:hAnsi="Times New Roman" w:cs="Times New Roman"/>
-          <w:sz w:val="24"/>
-          <w:szCs w:val="24"/>
-        </w:rPr>
-      </w:pPr>
-    </w:p>
-    <w:p>
-      <w:pPr>
-        <w:spacing w:after="0" w:line="240" w:lineRule="auto"/>
-        <w:rPr>
-          <w:rFonts w:ascii="Times New Roman" w:hAnsi="Times New Roman" w:cs="Times New Roman"/>
-          <w:sz w:val="24"/>
-          <w:szCs w:val="24"/>
-        </w:rPr>
-      </w:pPr>
-      <w:r>
-        <w:rPr>
-          <w:rFonts w:ascii="Times New Roman" w:hAnsi="Times New Roman" w:cs="Times New Roman"/>
-          <w:sz w:val="24"/>
-          <w:szCs w:val="24"/>
-        </w:rPr>
-        <w:t>Lakukan commit dengan vs code</w:t>
+        <w:t xml:space="preserve"> file yang </w:t>
+      </w:r>
+      <w:proofErr w:type="spellStart"/>
+      <w:r>
+        <w:rPr>
+          <w:rFonts w:ascii="Times New Roman" w:hAnsi="Times New Roman" w:cs="Times New Roman"/>
+          <w:sz w:val="24"/>
+          <w:szCs w:val="24"/>
+        </w:rPr>
+        <w:t>akan</w:t>
+      </w:r>
+      <w:proofErr w:type="spellEnd"/>
+      <w:r>
+        <w:rPr>
+          <w:rFonts w:ascii="Times New Roman" w:hAnsi="Times New Roman" w:cs="Times New Roman"/>
+          <w:sz w:val="24"/>
+          <w:szCs w:val="24"/>
+        </w:rPr>
+        <w:t xml:space="preserve"> di ignore</w:t>
+      </w:r>
+    </w:p>
+    <w:p>
+      <w:pPr>
+        <w:spacing w:after="0" w:line="240" w:lineRule="auto"/>
+        <w:rPr>
+          <w:rFonts w:ascii="Times New Roman" w:hAnsi="Times New Roman" w:cs="Times New Roman"/>
+          <w:sz w:val="24"/>
+          <w:szCs w:val="24"/>
+        </w:rPr>
+      </w:pPr>
+    </w:p>
+    <w:p>
+      <w:pPr>
+        <w:spacing w:after="0" w:line="240" w:lineRule="auto"/>
+        <w:rPr>
+          <w:rFonts w:ascii="Times New Roman" w:hAnsi="Times New Roman" w:cs="Times New Roman"/>
+          <w:sz w:val="24"/>
+          <w:szCs w:val="24"/>
+        </w:rPr>
+      </w:pPr>
+      <w:proofErr w:type="spellStart"/>
+      <w:r>
+        <w:rPr>
+          <w:rFonts w:ascii="Times New Roman" w:hAnsi="Times New Roman" w:cs="Times New Roman"/>
+          <w:sz w:val="24"/>
+          <w:szCs w:val="24"/>
+        </w:rPr>
+        <w:t>Lakukan</w:t>
+      </w:r>
+      <w:proofErr w:type="spellEnd"/>
+      <w:r>
+        <w:rPr>
+          <w:rFonts w:ascii="Times New Roman" w:hAnsi="Times New Roman" w:cs="Times New Roman"/>
+          <w:sz w:val="24"/>
+          <w:szCs w:val="24"/>
+        </w:rPr>
+        <w:t xml:space="preserve"> commit </w:t>
+      </w:r>
+      <w:proofErr w:type="spellStart"/>
+      <w:r>
+        <w:rPr>
+          <w:rFonts w:ascii="Times New Roman" w:hAnsi="Times New Roman" w:cs="Times New Roman"/>
+          <w:sz w:val="24"/>
+          <w:szCs w:val="24"/>
+        </w:rPr>
+        <w:t>dengan</w:t>
+      </w:r>
+      <w:proofErr w:type="spellEnd"/>
+      <w:r>
+        <w:rPr>
+          <w:rFonts w:ascii="Times New Roman" w:hAnsi="Times New Roman" w:cs="Times New Roman"/>
+          <w:sz w:val="24"/>
+          <w:szCs w:val="24"/>
+        </w:rPr>
+        <w:t xml:space="preserve"> </w:t>
+      </w:r>
+      <w:proofErr w:type="spellStart"/>
+      <w:r>
+        <w:rPr>
+          <w:rFonts w:ascii="Times New Roman" w:hAnsi="Times New Roman" w:cs="Times New Roman"/>
+          <w:sz w:val="24"/>
+          <w:szCs w:val="24"/>
+        </w:rPr>
+        <w:t>vs</w:t>
+      </w:r>
+      <w:proofErr w:type="spellEnd"/>
+      <w:r>
+        <w:rPr>
+          <w:rFonts w:ascii="Times New Roman" w:hAnsi="Times New Roman" w:cs="Times New Roman"/>
+          <w:sz w:val="24"/>
+          <w:szCs w:val="24"/>
+        </w:rPr>
+        <w:t xml:space="preserve"> code</w:t>
       </w:r>
     </w:p>
     <w:p>
@@ -2902,14 +4759,25 @@
           <w:szCs w:val="24"/>
         </w:rPr>
       </w:pPr>
-      <w:r>
-        <w:rPr>
-          <w:rFonts w:ascii="Times New Roman" w:hAnsi="Times New Roman" w:cs="Times New Roman"/>
-          <w:sz w:val="24"/>
-          <w:szCs w:val="24"/>
-        </w:rPr>
-        <w:t xml:space="preserve">Tuliskan </w:t>
-      </w:r>
+      <w:proofErr w:type="spellStart"/>
+      <w:r>
+        <w:rPr>
+          <w:rFonts w:ascii="Times New Roman" w:hAnsi="Times New Roman" w:cs="Times New Roman"/>
+          <w:sz w:val="24"/>
+          <w:szCs w:val="24"/>
+        </w:rPr>
+        <w:t>Tuliskan</w:t>
+      </w:r>
+      <w:proofErr w:type="spellEnd"/>
+      <w:r>
+        <w:rPr>
+          <w:rFonts w:ascii="Times New Roman" w:hAnsi="Times New Roman" w:cs="Times New Roman"/>
+          <w:sz w:val="24"/>
+          <w:szCs w:val="24"/>
+        </w:rPr>
+        <w:t xml:space="preserve"> </w:t>
+      </w:r>
+      <w:proofErr w:type="spellStart"/>
       <w:proofErr w:type="gramStart"/>
       <w:r>
         <w:rPr>
@@ -2919,6 +4787,7 @@
         </w:rPr>
         <w:t>cara</w:t>
       </w:r>
+      <w:proofErr w:type="spellEnd"/>
       <w:proofErr w:type="gramEnd"/>
       <w:r>
         <w:rPr>
@@ -2926,7 +4795,25 @@
           <w:sz w:val="24"/>
           <w:szCs w:val="24"/>
         </w:rPr>
-        <w:t xml:space="preserve"> melakukan </w:t>
+        <w:t xml:space="preserve"> </w:t>
+      </w:r>
+      <w:proofErr w:type="spellStart"/>
+      <w:r>
+        <w:rPr>
+          <w:rFonts w:ascii="Times New Roman" w:hAnsi="Times New Roman" w:cs="Times New Roman"/>
+          <w:sz w:val="24"/>
+          <w:szCs w:val="24"/>
+        </w:rPr>
+        <w:t>melakukan</w:t>
+      </w:r>
+      <w:proofErr w:type="spellEnd"/>
+      <w:r>
+        <w:rPr>
+          <w:rFonts w:ascii="Times New Roman" w:hAnsi="Times New Roman" w:cs="Times New Roman"/>
+          <w:sz w:val="24"/>
+          <w:szCs w:val="24"/>
+        </w:rPr>
+        <w:t xml:space="preserve"> </w:t>
       </w:r>
       <w:r>
         <w:rPr>
@@ -2943,56 +4830,121 @@
           <w:sz w:val="24"/>
           <w:szCs w:val="24"/>
         </w:rPr>
-        <w:t xml:space="preserve"> global username dan global email pada git hub di terminal</w:t>
-      </w:r>
-    </w:p>
-    <w:p>
-      <w:pPr>
-        <w:spacing w:after="0" w:line="240" w:lineRule="auto"/>
-        <w:rPr>
-          <w:rFonts w:ascii="Times New Roman" w:hAnsi="Times New Roman" w:cs="Times New Roman"/>
-          <w:sz w:val="24"/>
-          <w:szCs w:val="24"/>
-        </w:rPr>
-      </w:pPr>
-    </w:p>
-    <w:p>
-      <w:pPr>
-        <w:spacing w:after="0" w:line="240" w:lineRule="auto"/>
-        <w:rPr>
-          <w:rFonts w:ascii="Times New Roman" w:hAnsi="Times New Roman" w:cs="Times New Roman"/>
-          <w:sz w:val="24"/>
-          <w:szCs w:val="24"/>
-        </w:rPr>
-      </w:pPr>
-    </w:p>
-    <w:p>
-      <w:pPr>
-        <w:spacing w:after="0" w:line="240" w:lineRule="auto"/>
-        <w:rPr>
-          <w:rFonts w:ascii="Times New Roman" w:hAnsi="Times New Roman" w:cs="Times New Roman"/>
-          <w:sz w:val="24"/>
-          <w:szCs w:val="24"/>
-        </w:rPr>
-      </w:pPr>
-    </w:p>
-    <w:p>
-      <w:pPr>
-        <w:spacing w:after="0" w:line="240" w:lineRule="auto"/>
-        <w:rPr>
-          <w:rFonts w:ascii="Times New Roman" w:hAnsi="Times New Roman" w:cs="Times New Roman"/>
-          <w:sz w:val="24"/>
-          <w:szCs w:val="24"/>
-        </w:rPr>
-      </w:pPr>
-      <w:r>
-        <w:rPr>
-          <w:rFonts w:ascii="Times New Roman" w:hAnsi="Times New Roman" w:cs="Times New Roman"/>
-          <w:sz w:val="24"/>
-          <w:szCs w:val="24"/>
-        </w:rPr>
-        <w:t xml:space="preserve">Tuliskan </w:t>
-      </w:r>
+        <w:t xml:space="preserve"> global username </w:t>
+      </w:r>
+      <w:proofErr w:type="spellStart"/>
+      <w:r>
+        <w:rPr>
+          <w:rFonts w:ascii="Times New Roman" w:hAnsi="Times New Roman" w:cs="Times New Roman"/>
+          <w:sz w:val="24"/>
+          <w:szCs w:val="24"/>
+        </w:rPr>
+        <w:t>dan</w:t>
+      </w:r>
+      <w:proofErr w:type="spellEnd"/>
+      <w:r>
+        <w:rPr>
+          <w:rFonts w:ascii="Times New Roman" w:hAnsi="Times New Roman" w:cs="Times New Roman"/>
+          <w:sz w:val="24"/>
+          <w:szCs w:val="24"/>
+        </w:rPr>
+        <w:t xml:space="preserve"> global email </w:t>
+      </w:r>
+      <w:proofErr w:type="spellStart"/>
+      <w:r>
+        <w:rPr>
+          <w:rFonts w:ascii="Times New Roman" w:hAnsi="Times New Roman" w:cs="Times New Roman"/>
+          <w:sz w:val="24"/>
+          <w:szCs w:val="24"/>
+        </w:rPr>
+        <w:t>pada</w:t>
+      </w:r>
+      <w:proofErr w:type="spellEnd"/>
+      <w:r>
+        <w:rPr>
+          <w:rFonts w:ascii="Times New Roman" w:hAnsi="Times New Roman" w:cs="Times New Roman"/>
+          <w:sz w:val="24"/>
+          <w:szCs w:val="24"/>
+        </w:rPr>
+        <w:t xml:space="preserve"> </w:t>
+      </w:r>
+      <w:proofErr w:type="spellStart"/>
+      <w:r>
+        <w:rPr>
+          <w:rFonts w:ascii="Times New Roman" w:hAnsi="Times New Roman" w:cs="Times New Roman"/>
+          <w:sz w:val="24"/>
+          <w:szCs w:val="24"/>
+        </w:rPr>
+        <w:t>git</w:t>
+      </w:r>
+      <w:proofErr w:type="spellEnd"/>
+      <w:r>
+        <w:rPr>
+          <w:rFonts w:ascii="Times New Roman" w:hAnsi="Times New Roman" w:cs="Times New Roman"/>
+          <w:sz w:val="24"/>
+          <w:szCs w:val="24"/>
+        </w:rPr>
+        <w:t xml:space="preserve"> hub di terminal</w:t>
+      </w:r>
+    </w:p>
+    <w:p>
+      <w:pPr>
+        <w:spacing w:after="0" w:line="240" w:lineRule="auto"/>
+        <w:rPr>
+          <w:rFonts w:ascii="Times New Roman" w:hAnsi="Times New Roman" w:cs="Times New Roman"/>
+          <w:sz w:val="24"/>
+          <w:szCs w:val="24"/>
+        </w:rPr>
+      </w:pPr>
+    </w:p>
+    <w:p>
+      <w:pPr>
+        <w:spacing w:after="0" w:line="240" w:lineRule="auto"/>
+        <w:rPr>
+          <w:rFonts w:ascii="Times New Roman" w:hAnsi="Times New Roman" w:cs="Times New Roman"/>
+          <w:sz w:val="24"/>
+          <w:szCs w:val="24"/>
+        </w:rPr>
+      </w:pPr>
+    </w:p>
+    <w:p>
+      <w:pPr>
+        <w:spacing w:after="0" w:line="240" w:lineRule="auto"/>
+        <w:rPr>
+          <w:rFonts w:ascii="Times New Roman" w:hAnsi="Times New Roman" w:cs="Times New Roman"/>
+          <w:sz w:val="24"/>
+          <w:szCs w:val="24"/>
+        </w:rPr>
+      </w:pPr>
+    </w:p>
+    <w:p>
+      <w:pPr>
+        <w:spacing w:after="0" w:line="240" w:lineRule="auto"/>
+        <w:rPr>
+          <w:rFonts w:ascii="Times New Roman" w:hAnsi="Times New Roman" w:cs="Times New Roman"/>
+          <w:sz w:val="24"/>
+          <w:szCs w:val="24"/>
+        </w:rPr>
+      </w:pPr>
+      <w:proofErr w:type="spellStart"/>
+      <w:r>
+        <w:rPr>
+          <w:rFonts w:ascii="Times New Roman" w:hAnsi="Times New Roman" w:cs="Times New Roman"/>
+          <w:sz w:val="24"/>
+          <w:szCs w:val="24"/>
+        </w:rPr>
+        <w:t>Tuliskan</w:t>
+      </w:r>
+      <w:proofErr w:type="spellEnd"/>
+      <w:r>
+        <w:rPr>
+          <w:rFonts w:ascii="Times New Roman" w:hAnsi="Times New Roman" w:cs="Times New Roman"/>
+          <w:sz w:val="24"/>
+          <w:szCs w:val="24"/>
+        </w:rPr>
+        <w:t xml:space="preserve"> </w:t>
+      </w:r>
+      <w:proofErr w:type="spellStart"/>
       <w:proofErr w:type="gramStart"/>
       <w:r>
         <w:rPr>
@@ -3002,6 +4954,7 @@
         </w:rPr>
         <w:t>cara</w:t>
       </w:r>
+      <w:proofErr w:type="spellEnd"/>
       <w:proofErr w:type="gramEnd"/>
       <w:r>
         <w:rPr>
@@ -3009,7 +4962,25 @@
           <w:sz w:val="24"/>
           <w:szCs w:val="24"/>
         </w:rPr>
-        <w:t xml:space="preserve"> melakukan </w:t>
+        <w:t xml:space="preserve"> </w:t>
+      </w:r>
+      <w:proofErr w:type="spellStart"/>
+      <w:r>
+        <w:rPr>
+          <w:rFonts w:ascii="Times New Roman" w:hAnsi="Times New Roman" w:cs="Times New Roman"/>
+          <w:sz w:val="24"/>
+          <w:szCs w:val="24"/>
+        </w:rPr>
+        <w:t>melakukan</w:t>
+      </w:r>
+      <w:proofErr w:type="spellEnd"/>
+      <w:r>
+        <w:rPr>
+          <w:rFonts w:ascii="Times New Roman" w:hAnsi="Times New Roman" w:cs="Times New Roman"/>
+          <w:sz w:val="24"/>
+          <w:szCs w:val="24"/>
+        </w:rPr>
+        <w:t xml:space="preserve"> </w:t>
       </w:r>
       <w:r>
         <w:rPr>
@@ -3026,7 +4997,61 @@
           <w:sz w:val="24"/>
           <w:szCs w:val="24"/>
         </w:rPr>
-        <w:t xml:space="preserve"> global username dan global email pada git hub di terminal</w:t>
+        <w:t xml:space="preserve"> global username </w:t>
+      </w:r>
+      <w:proofErr w:type="spellStart"/>
+      <w:r>
+        <w:rPr>
+          <w:rFonts w:ascii="Times New Roman" w:hAnsi="Times New Roman" w:cs="Times New Roman"/>
+          <w:sz w:val="24"/>
+          <w:szCs w:val="24"/>
+        </w:rPr>
+        <w:t>dan</w:t>
+      </w:r>
+      <w:proofErr w:type="spellEnd"/>
+      <w:r>
+        <w:rPr>
+          <w:rFonts w:ascii="Times New Roman" w:hAnsi="Times New Roman" w:cs="Times New Roman"/>
+          <w:sz w:val="24"/>
+          <w:szCs w:val="24"/>
+        </w:rPr>
+        <w:t xml:space="preserve"> global email </w:t>
+      </w:r>
+      <w:proofErr w:type="spellStart"/>
+      <w:r>
+        <w:rPr>
+          <w:rFonts w:ascii="Times New Roman" w:hAnsi="Times New Roman" w:cs="Times New Roman"/>
+          <w:sz w:val="24"/>
+          <w:szCs w:val="24"/>
+        </w:rPr>
+        <w:t>pada</w:t>
+      </w:r>
+      <w:proofErr w:type="spellEnd"/>
+      <w:r>
+        <w:rPr>
+          <w:rFonts w:ascii="Times New Roman" w:hAnsi="Times New Roman" w:cs="Times New Roman"/>
+          <w:sz w:val="24"/>
+          <w:szCs w:val="24"/>
+        </w:rPr>
+        <w:t xml:space="preserve"> </w:t>
+      </w:r>
+      <w:proofErr w:type="spellStart"/>
+      <w:r>
+        <w:rPr>
+          <w:rFonts w:ascii="Times New Roman" w:hAnsi="Times New Roman" w:cs="Times New Roman"/>
+          <w:sz w:val="24"/>
+          <w:szCs w:val="24"/>
+        </w:rPr>
+        <w:t>git</w:t>
+      </w:r>
+      <w:proofErr w:type="spellEnd"/>
+      <w:r>
+        <w:rPr>
+          <w:rFonts w:ascii="Times New Roman" w:hAnsi="Times New Roman" w:cs="Times New Roman"/>
+          <w:sz w:val="24"/>
+          <w:szCs w:val="24"/>
+        </w:rPr>
+        <w:t xml:space="preserve"> hub di terminal</w:t>
       </w:r>
     </w:p>
     <w:p>
@@ -3124,13 +5149,113 @@
           <w:szCs w:val="24"/>
         </w:rPr>
       </w:pPr>
-      <w:r>
-        <w:rPr>
-          <w:rFonts w:ascii="Times New Roman" w:hAnsi="Times New Roman" w:cs="Times New Roman"/>
-          <w:sz w:val="24"/>
-          <w:szCs w:val="24"/>
-        </w:rPr>
-        <w:t>Lakukan cloning repository ulangan terminal ke windows explorer (local) dengan directory sebagai berikut:</w:t>
+      <w:proofErr w:type="spellStart"/>
+      <w:r>
+        <w:rPr>
+          <w:rFonts w:ascii="Times New Roman" w:hAnsi="Times New Roman" w:cs="Times New Roman"/>
+          <w:sz w:val="24"/>
+          <w:szCs w:val="24"/>
+        </w:rPr>
+        <w:t>Lakukan</w:t>
+      </w:r>
+      <w:proofErr w:type="spellEnd"/>
+      <w:r>
+        <w:rPr>
+          <w:rFonts w:ascii="Times New Roman" w:hAnsi="Times New Roman" w:cs="Times New Roman"/>
+          <w:sz w:val="24"/>
+          <w:szCs w:val="24"/>
+        </w:rPr>
+        <w:t xml:space="preserve"> cloning repository </w:t>
+      </w:r>
+      <w:proofErr w:type="spellStart"/>
+      <w:r>
+        <w:rPr>
+          <w:rFonts w:ascii="Times New Roman" w:hAnsi="Times New Roman" w:cs="Times New Roman"/>
+          <w:sz w:val="24"/>
+          <w:szCs w:val="24"/>
+        </w:rPr>
+        <w:t>ulangan</w:t>
+      </w:r>
+      <w:proofErr w:type="spellEnd"/>
+      <w:r>
+        <w:rPr>
+          <w:rFonts w:ascii="Times New Roman" w:hAnsi="Times New Roman" w:cs="Times New Roman"/>
+          <w:sz w:val="24"/>
+          <w:szCs w:val="24"/>
+        </w:rPr>
+        <w:t xml:space="preserve"> terminal </w:t>
+      </w:r>
+      <w:proofErr w:type="spellStart"/>
+      <w:r>
+        <w:rPr>
+          <w:rFonts w:ascii="Times New Roman" w:hAnsi="Times New Roman" w:cs="Times New Roman"/>
+          <w:sz w:val="24"/>
+          <w:szCs w:val="24"/>
+        </w:rPr>
+        <w:t>ke</w:t>
+      </w:r>
+      <w:proofErr w:type="spellEnd"/>
+      <w:r>
+        <w:rPr>
+          <w:rFonts w:ascii="Times New Roman" w:hAnsi="Times New Roman" w:cs="Times New Roman"/>
+          <w:sz w:val="24"/>
+          <w:szCs w:val="24"/>
+        </w:rPr>
+        <w:t xml:space="preserve"> windows explorer (local) </w:t>
+      </w:r>
+      <w:proofErr w:type="spellStart"/>
+      <w:r>
+        <w:rPr>
+          <w:rFonts w:ascii="Times New Roman" w:hAnsi="Times New Roman" w:cs="Times New Roman"/>
+          <w:sz w:val="24"/>
+          <w:szCs w:val="24"/>
+        </w:rPr>
+        <w:t>dengan</w:t>
+      </w:r>
+      <w:proofErr w:type="spellEnd"/>
+      <w:r>
+        <w:rPr>
+          <w:rFonts w:ascii="Times New Roman" w:hAnsi="Times New Roman" w:cs="Times New Roman"/>
+          <w:sz w:val="24"/>
+          <w:szCs w:val="24"/>
+        </w:rPr>
+        <w:t xml:space="preserve"> directory </w:t>
+      </w:r>
+      <w:proofErr w:type="spellStart"/>
+      <w:r>
+        <w:rPr>
+          <w:rFonts w:ascii="Times New Roman" w:hAnsi="Times New Roman" w:cs="Times New Roman"/>
+          <w:sz w:val="24"/>
+          <w:szCs w:val="24"/>
+        </w:rPr>
+        <w:t>sebagai</w:t>
+      </w:r>
+      <w:proofErr w:type="spellEnd"/>
+      <w:r>
+        <w:rPr>
+          <w:rFonts w:ascii="Times New Roman" w:hAnsi="Times New Roman" w:cs="Times New Roman"/>
+          <w:sz w:val="24"/>
+          <w:szCs w:val="24"/>
+        </w:rPr>
+        <w:t xml:space="preserve"> </w:t>
+      </w:r>
+      <w:proofErr w:type="spellStart"/>
+      <w:r>
+        <w:rPr>
+          <w:rFonts w:ascii="Times New Roman" w:hAnsi="Times New Roman" w:cs="Times New Roman"/>
+          <w:sz w:val="24"/>
+          <w:szCs w:val="24"/>
+        </w:rPr>
+        <w:t>berikut</w:t>
+      </w:r>
+      <w:proofErr w:type="spellEnd"/>
+      <w:r>
+        <w:rPr>
+          <w:rFonts w:ascii="Times New Roman" w:hAnsi="Times New Roman" w:cs="Times New Roman"/>
+          <w:sz w:val="24"/>
+          <w:szCs w:val="24"/>
+        </w:rPr>
+        <w:t>:</w:t>
       </w:r>
     </w:p>
     <w:p>
@@ -3289,7 +5414,7 @@
           <w:rPr>
             <w:noProof/>
           </w:rPr>
-          <w:t>9</w:t>
+          <w:t>13</w:t>
         </w:r>
         <w:r>
           <w:rPr>

</xml_diff>